<commit_message>
More documentation and work to finish this thing
</commit_message>
<xml_diff>
--- a/Система за контрол на клиентите.docx
+++ b/Система за контрол на клиентите.docx
@@ -276,6 +276,7 @@
         <w:pStyle w:val="paragraph"/>
         <w:textAlignment w:val="baseline"/>
         <w:rPr>
+          <w:rStyle w:val="eop"/>
           <w:sz w:val="28"/>
           <w:szCs w:val="28"/>
         </w:rPr>
@@ -368,6 +369,60 @@
     </w:p>
     <w:p>
       <w:pPr>
+        <w:pStyle w:val="paragraph"/>
+        <w:textAlignment w:val="baseline"/>
+        <w:rPr>
+          <w:rStyle w:val="eop"/>
+          <w:sz w:val="28"/>
+          <w:szCs w:val="28"/>
+        </w:rPr>
+      </w:pPr>
+    </w:p>
+    <w:p>
+      <w:pPr>
+        <w:pStyle w:val="paragraph"/>
+        <w:textAlignment w:val="baseline"/>
+        <w:rPr>
+          <w:rStyle w:val="eop"/>
+          <w:sz w:val="28"/>
+          <w:szCs w:val="28"/>
+        </w:rPr>
+      </w:pPr>
+    </w:p>
+    <w:p>
+      <w:pPr>
+        <w:pStyle w:val="paragraph"/>
+        <w:textAlignment w:val="baseline"/>
+        <w:rPr>
+          <w:rStyle w:val="eop"/>
+          <w:sz w:val="28"/>
+          <w:szCs w:val="28"/>
+        </w:rPr>
+      </w:pPr>
+    </w:p>
+    <w:p>
+      <w:pPr>
+        <w:pStyle w:val="paragraph"/>
+        <w:textAlignment w:val="baseline"/>
+        <w:rPr>
+          <w:rStyle w:val="eop"/>
+          <w:sz w:val="28"/>
+          <w:szCs w:val="28"/>
+        </w:rPr>
+      </w:pPr>
+    </w:p>
+    <w:p>
+      <w:pPr>
+        <w:pStyle w:val="paragraph"/>
+        <w:textAlignment w:val="baseline"/>
+        <w:rPr>
+          <w:sz w:val="28"/>
+          <w:szCs w:val="28"/>
+        </w:rPr>
+      </w:pPr>
+    </w:p>
+    <w:p>
+      <w:pPr>
         <w:pStyle w:val="1"/>
         <w:numPr>
           <w:ilvl w:val="0"/>
@@ -385,6 +440,7 @@
           <w:rFonts w:cs="Times New Roman"/>
           <w:bCs/>
         </w:rPr>
+        <w:lastRenderedPageBreak/>
         <w:t>Увод</w:t>
       </w:r>
       <w:bookmarkEnd w:id="1"/>
@@ -414,7 +470,7 @@
           <w:sz w:val="28"/>
           <w:szCs w:val="28"/>
         </w:rPr>
-        <w:t xml:space="preserve">В предстоящата дипломна работа ще разгледам в детайли всички осилести при създаването на система за контрол на потока от клиенти. Започвайки първо от оценяване нужните функционалност която ще се приложи към проекта според пазарните критерий. После преминавайки към оценка на </w:t>
+        <w:t xml:space="preserve">В предстоящата дипломна работа ще разгледам в детайли всички </w:t>
       </w:r>
       <w:r>
         <w:rPr>
@@ -422,9 +478,184 @@
           <w:sz w:val="28"/>
           <w:szCs w:val="28"/>
         </w:rPr>
-        <w:lastRenderedPageBreak/>
-        <w:t>конкуренцията и потенциала на продукта да се развие на нашия и чужд пазар спрямо метода на Ансов за оценка на пазара.</w:t>
-      </w:r>
+        <w:t>особености</w:t>
+      </w:r>
+      <w:r>
+        <w:rPr>
+          <w:rFonts w:cs="Times New Roman"/>
+          <w:sz w:val="28"/>
+          <w:szCs w:val="28"/>
+        </w:rPr>
+        <w:t xml:space="preserve"> при създаването на система за контрол на потока от клиенти.</w:t>
+      </w:r>
+      <w:r>
+        <w:rPr>
+          <w:rFonts w:cs="Times New Roman"/>
+          <w:sz w:val="28"/>
+          <w:szCs w:val="28"/>
+        </w:rPr>
+        <w:t xml:space="preserve"> Започвайки от гледната точна на използваната технология която ни е заложена за реализация на идеята. Последван</w:t>
+      </w:r>
+      <w:r>
+        <w:rPr>
+          <w:rFonts w:cs="Times New Roman"/>
+          <w:sz w:val="28"/>
+          <w:szCs w:val="28"/>
+        </w:rPr>
+        <w:t xml:space="preserve"> от оценяване нужните функционалност</w:t>
+      </w:r>
+      <w:r>
+        <w:rPr>
+          <w:rFonts w:cs="Times New Roman"/>
+          <w:sz w:val="28"/>
+          <w:szCs w:val="28"/>
+        </w:rPr>
+        <w:t xml:space="preserve"> спрямо конкуренцията на пазара и оценка на нужните критерии,</w:t>
+      </w:r>
+      <w:r>
+        <w:rPr>
+          <w:rFonts w:cs="Times New Roman"/>
+          <w:sz w:val="28"/>
+          <w:szCs w:val="28"/>
+        </w:rPr>
+        <w:t xml:space="preserve"> която ще се приложи към проекта според пазарните критерий</w:t>
+      </w:r>
+      <w:r>
+        <w:rPr>
+          <w:rFonts w:cs="Times New Roman"/>
+          <w:sz w:val="28"/>
+          <w:szCs w:val="28"/>
+        </w:rPr>
+        <w:t>, което служи за гаранция че продукта ще е конкурентно способен спрямо целевия пазар</w:t>
+      </w:r>
+      <w:r>
+        <w:rPr>
+          <w:rFonts w:cs="Times New Roman"/>
+          <w:sz w:val="28"/>
+          <w:szCs w:val="28"/>
+        </w:rPr>
+        <w:t>. После преминавайки към оценка на конкуренцията и потенциала на продукта да се развие на нашия и чужд пазар спрямо метода на Ансов за оценка на пазара.</w:t>
+      </w:r>
+      <w:r>
+        <w:rPr>
+          <w:rFonts w:cs="Times New Roman"/>
+          <w:sz w:val="28"/>
+          <w:szCs w:val="28"/>
+        </w:rPr>
+        <w:t xml:space="preserve"> След тези нужни за доказателство за устойчивост на проекта се преминава към планирането на тактиката за разработка. Тоест главния модел която ще следва за реализацията на програмния продукт. План е ключов да се зададе предварително да може да се следи </w:t>
+      </w:r>
+      <w:r>
+        <w:rPr>
+          <w:rFonts w:cs="Times New Roman"/>
+          <w:sz w:val="28"/>
+          <w:szCs w:val="28"/>
+        </w:rPr>
+        <w:t>времетраенето на разработката и за пресмятане на нужните ресурси.</w:t>
+      </w:r>
+    </w:p>
+    <w:p>
+      <w:pPr>
+        <w:ind w:firstLine="360"/>
+        <w:rPr>
+          <w:rFonts w:cs="Times New Roman"/>
+          <w:sz w:val="28"/>
+          <w:szCs w:val="28"/>
+        </w:rPr>
+      </w:pPr>
+      <w:r>
+        <w:rPr>
+          <w:rFonts w:cs="Times New Roman"/>
+          <w:sz w:val="28"/>
+          <w:szCs w:val="28"/>
+        </w:rPr>
+        <w:t>Проектирането е следващата глава която ще се разгледа. Тя служи за да поясни методите използвани за разработка на множеството части на проекта. Като се започне от базата от данни, тъй като е пресметнато според модела на работа да се разработи първи той. След което се премине към разработката на р</w:t>
+      </w:r>
+      <w:r>
+        <w:rPr>
+          <w:rFonts w:cs="Times New Roman"/>
+          <w:sz w:val="28"/>
+          <w:szCs w:val="28"/>
+        </w:rPr>
+        <w:t>еализация на интерфейса за програмираното на приложение</w:t>
+      </w:r>
+      <w:r>
+        <w:rPr>
+          <w:rFonts w:cs="Times New Roman"/>
+          <w:sz w:val="28"/>
+          <w:szCs w:val="28"/>
+        </w:rPr>
+        <w:t>, или така наречения сървърен интерфейс или модел на бизнес логиката. В него ще се разгледа първо обзора на технологии и алгоритми нужни за реализация на проекта и премине към обосновка на методите използвани в програмния код. Реализация на потребителския интерфейс е последната под-глава от главата на проектиране и служи за анализ и оценка на потребителите и съответно изграждане на интерфейс покрай техните потребности.</w:t>
+      </w:r>
+    </w:p>
+    <w:p>
+      <w:pPr>
+        <w:ind w:firstLine="360"/>
+        <w:rPr>
+          <w:rFonts w:cs="Times New Roman"/>
+          <w:sz w:val="28"/>
+          <w:szCs w:val="28"/>
+        </w:rPr>
+      </w:pPr>
+    </w:p>
+    <w:p>
+      <w:pPr>
+        <w:ind w:firstLine="360"/>
+        <w:rPr>
+          <w:rFonts w:cs="Times New Roman"/>
+          <w:sz w:val="28"/>
+          <w:szCs w:val="28"/>
+        </w:rPr>
+      </w:pPr>
+    </w:p>
+    <w:p>
+      <w:pPr>
+        <w:ind w:firstLine="360"/>
+        <w:rPr>
+          <w:rFonts w:cs="Times New Roman"/>
+          <w:sz w:val="28"/>
+          <w:szCs w:val="28"/>
+        </w:rPr>
+      </w:pPr>
+    </w:p>
+    <w:p>
+      <w:pPr>
+        <w:ind w:firstLine="360"/>
+        <w:rPr>
+          <w:rFonts w:cs="Times New Roman"/>
+          <w:sz w:val="28"/>
+          <w:szCs w:val="28"/>
+        </w:rPr>
+      </w:pPr>
+    </w:p>
+    <w:p>
+      <w:pPr>
+        <w:ind w:firstLine="360"/>
+        <w:rPr>
+          <w:rFonts w:cs="Times New Roman"/>
+          <w:sz w:val="28"/>
+          <w:szCs w:val="28"/>
+        </w:rPr>
+      </w:pPr>
+    </w:p>
+    <w:p>
+      <w:pPr>
+        <w:ind w:firstLine="360"/>
+        <w:rPr>
+          <w:rFonts w:cs="Times New Roman"/>
+          <w:sz w:val="28"/>
+          <w:szCs w:val="28"/>
+        </w:rPr>
+      </w:pPr>
+    </w:p>
+    <w:p>
+      <w:pPr>
+        <w:ind w:firstLine="360"/>
+        <w:rPr>
+          <w:rFonts w:cs="Times New Roman"/>
+          <w:sz w:val="28"/>
+          <w:szCs w:val="28"/>
+        </w:rPr>
+      </w:pPr>
     </w:p>
     <w:p>
       <w:pPr>
@@ -452,6 +683,7 @@
           <w:rFonts w:cs="Times New Roman"/>
           <w:bCs/>
         </w:rPr>
+        <w:lastRenderedPageBreak/>
         <w:t>Изложение</w:t>
       </w:r>
       <w:bookmarkEnd w:id="2"/>
@@ -979,7 +1211,6 @@
           <w:rFonts w:cs="Times New Roman"/>
           <w:szCs w:val="26"/>
         </w:rPr>
-        <w:lastRenderedPageBreak/>
         <w:t xml:space="preserve">Съвкупността от тези елементи позволява гъвкавост на начина на подреждане и администриране на системата опашката. Както и устойчивост на цялостния проект. Тъй като с силно типизиран език като </w:t>
       </w:r>
       <w:r>
@@ -1017,7 +1248,15 @@
           <w:rFonts w:cs="Times New Roman"/>
           <w:szCs w:val="26"/>
         </w:rPr>
-        <w:t xml:space="preserve">в част от системата или даден пакет и или библиотека то може да се отстрани с лекота без да се налага цялостна преработката. Това е поради самата методология на обедното ориентирания език. С правилна </w:t>
+        <w:t xml:space="preserve">в част от системата или даден пакет и или библиотека то може да се отстрани с лекота без да се налага </w:t>
+      </w:r>
+      <w:r>
+        <w:rPr>
+          <w:rFonts w:cs="Times New Roman"/>
+          <w:szCs w:val="26"/>
+        </w:rPr>
+        <w:lastRenderedPageBreak/>
+        <w:t xml:space="preserve">цялостна преработката. Това е поради самата методология на обедното ориентирания език. С правилна </w:t>
       </w:r>
       <w:r>
         <w:rPr>
@@ -1350,36 +1589,33 @@
         <w:t xml:space="preserve">Нашата демографска която целим се намира не толкова на най-концентрираните места където има опашки а там където една виртуална опашка би ускори работния процес на заведения, които имат малко персонал но голям поток от клиенти. </w:t>
       </w:r>
       <w:r>
-        <w:t xml:space="preserve">Според същата годишна анкета за чакане на опашки хората който най-често чакат на опашки, които фигурират около 70%, предпочитат да чакат на виртуална </w:t>
-      </w:r>
-      <w:r>
+        <w:t>Според същата годишна анкета за чакане на опашки хората който най-често чакат на опашки, които фигурират около 70%, предпочитат да чакат на виртуална опашка, това е такава опашка на която имаш билет по някакво форма дали ще бъде физически или електронен на който е отредено реда. Както</w:t>
+      </w:r>
+      <w:r>
+        <w:t xml:space="preserve"> и</w:t>
+      </w:r>
+      <w:r>
+        <w:t xml:space="preserve"> хората които чакат на виртуална опашка биха чакали </w:t>
+      </w:r>
+      <w:r>
+        <w:t xml:space="preserve">средно </w:t>
+      </w:r>
+      <w:r>
+        <w:t>с</w:t>
+      </w:r>
+      <w:r>
+        <w:t xml:space="preserve"> по петнадесет минути повече от колкото ако бяха на физична опашка. </w:t>
+      </w:r>
+      <w:r>
+        <w:t xml:space="preserve"> </w:t>
+      </w:r>
+    </w:p>
+    <w:p>
+      <w:r>
+        <w:rPr>
+          <w:noProof/>
+        </w:rPr>
         <w:lastRenderedPageBreak/>
-        <w:t>опашка, това е такава опашка на която имаш билет по някакво форма дали ще бъде физически или електронен на който е отредено реда. Както</w:t>
-      </w:r>
-      <w:r>
-        <w:t xml:space="preserve"> и</w:t>
-      </w:r>
-      <w:r>
-        <w:t xml:space="preserve"> хората които чакат на виртуална опашка биха чакали </w:t>
-      </w:r>
-      <w:r>
-        <w:t xml:space="preserve">средно </w:t>
-      </w:r>
-      <w:r>
-        <w:t>с</w:t>
-      </w:r>
-      <w:r>
-        <w:t xml:space="preserve"> по петнадесет минути повече от колкото ако бяха на физична опашка. </w:t>
-      </w:r>
-      <w:r>
-        <w:t xml:space="preserve"> </w:t>
-      </w:r>
-    </w:p>
-    <w:p>
-      <w:r>
-        <w:rPr>
-          <w:noProof/>
-        </w:rPr>
         <w:drawing>
           <wp:anchor distT="0" distB="0" distL="114300" distR="114300" simplePos="0" relativeHeight="251660288" behindDoc="0" locked="0" layoutInCell="1" allowOverlap="1" wp14:anchorId="7FC53383" wp14:editId="06C8108C">
             <wp:simplePos x="0" y="0"/>
@@ -1536,43 +1772,43 @@
         <w:t>ли</w:t>
       </w:r>
       <w:r>
-        <w:t xml:space="preserve"> и ограничили целевите демографски на: търговци на </w:t>
+        <w:t xml:space="preserve"> и ограничили целевите демографски на: търговци на дребно, медицински сектор, публичен сектор и финансов. Пазарният им дял се намира в членките от европейския съюз</w:t>
+      </w:r>
+      <w:r>
+        <w:rPr>
+          <w:lang w:val="en-US"/>
+        </w:rPr>
+        <w:t xml:space="preserve">, </w:t>
+      </w:r>
+      <w:r>
+        <w:t xml:space="preserve">Канада и </w:t>
+      </w:r>
+      <w:r>
+        <w:t>Кот д'Ивоар</w:t>
+      </w:r>
+      <w:r>
+        <w:t>.</w:t>
+      </w:r>
+    </w:p>
+    <w:p>
+      <w:r>
+        <w:t>Преминавайки към „</w:t>
+      </w:r>
+      <w:r>
+        <w:rPr>
+          <w:lang w:val="en-US"/>
+        </w:rPr>
+        <w:t>Q-net</w:t>
+      </w:r>
+      <w:r>
+        <w:t xml:space="preserve">“, които са предлагат: визуализация на опашката, </w:t>
+      </w:r>
+      <w:r>
+        <w:t xml:space="preserve">организация на опашката с снимки и ключови думи, подържат редовни клиенти с </w:t>
       </w:r>
       <w:r>
         <w:lastRenderedPageBreak/>
-        <w:t>дребно, медицински сектор, публичен сектор и финансов. Пазарният им дял се намира в членките от европейския съюз</w:t>
-      </w:r>
-      <w:r>
-        <w:rPr>
-          <w:lang w:val="en-US"/>
-        </w:rPr>
-        <w:t xml:space="preserve">, </w:t>
-      </w:r>
-      <w:r>
-        <w:t xml:space="preserve">Канада и </w:t>
-      </w:r>
-      <w:r>
-        <w:t>Кот д'Ивоар</w:t>
-      </w:r>
-      <w:r>
-        <w:t>.</w:t>
-      </w:r>
-    </w:p>
-    <w:p>
-      <w:r>
-        <w:t>Преминавайки към „</w:t>
-      </w:r>
-      <w:r>
-        <w:rPr>
-          <w:lang w:val="en-US"/>
-        </w:rPr>
-        <w:t>Q-net</w:t>
-      </w:r>
-      <w:r>
-        <w:t xml:space="preserve">“, които са предлагат: визуализация на опашката, </w:t>
-      </w:r>
-      <w:r>
-        <w:t xml:space="preserve">организация на опашката с снимки и ключови думи, подържат редовни клиенти с карата или </w:t>
+        <w:t xml:space="preserve">карата или </w:t>
       </w:r>
       <w:r>
         <w:rPr>
@@ -17105,6 +17341,7 @@
           <w:numId w:val="20"/>
         </w:numPr>
       </w:pPr>
+      <w:bookmarkStart w:id="9" w:name="_Hlk136616602"/>
       <w:r>
         <w:lastRenderedPageBreak/>
         <w:t>Реализация на и</w:t>
@@ -17131,6 +17368,7 @@
         <w:t>е</w:t>
       </w:r>
     </w:p>
+    <w:bookmarkEnd w:id="9"/>
     <w:p/>
     <w:p>
       <w:r>
@@ -17142,6 +17380,10 @@
     <w:p>
       <w:pPr>
         <w:pStyle w:val="3"/>
+        <w:numPr>
+          <w:ilvl w:val="0"/>
+          <w:numId w:val="21"/>
+        </w:numPr>
       </w:pPr>
       <w:r>
         <w:t>Обзор на нежните технологии и алгоритми</w:t>
@@ -17813,18 +18055,25 @@
     <w:p>
       <w:pPr>
         <w:pStyle w:val="a8"/>
-        <w:jc w:val="center"/>
-        <w:rPr>
-          <w:lang w:val="en-GB"/>
-        </w:rPr>
-      </w:pPr>
-      <w:r>
         <w:rPr>
           <w:noProof/>
           <w:lang w:val="en-GB"/>
         </w:rPr>
+      </w:pPr>
+      <w:r>
+        <w:rPr>
+          <w:noProof/>
+          <w:lang w:val="en-GB"/>
+        </w:rPr>
+        <w:t xml:space="preserve"> </w:t>
+      </w:r>
+      <w:r>
+        <w:rPr>
+          <w:noProof/>
+          <w:lang w:val="en-GB"/>
+        </w:rPr>
         <w:drawing>
-          <wp:inline distT="0" distB="0" distL="0" distR="0" wp14:anchorId="76CC69BB" wp14:editId="1B0132A2">
+          <wp:inline distT="0" distB="0" distL="0" distR="0" wp14:anchorId="0B78C4C2" wp14:editId="3320FF20">
             <wp:extent cx="4603987" cy="3632387"/>
             <wp:effectExtent l="0" t="0" r="6350" b="6350"/>
             <wp:docPr id="28172287" name="Картина 1" descr="Картина, която съдържа текст, диаграма, Паралелен, Шрифт&#10;&#10;Описанието е генерирано автоматично"/>
@@ -17865,7 +18114,510 @@
         <w:t xml:space="preserve">Фиг. 17. Клас диаграма на логиката на дървото на решенията. </w:t>
       </w:r>
     </w:p>
+    <w:p>
+      <w:pPr>
+        <w:rPr>
+          <w:lang w:val="en-GB"/>
+        </w:rPr>
+      </w:pPr>
+    </w:p>
+    <w:p>
+      <w:pPr>
+        <w:rPr>
+          <w:lang w:val="en-GB"/>
+        </w:rPr>
+      </w:pPr>
+    </w:p>
+    <w:p>
+      <w:pPr>
+        <w:rPr>
+          <w:lang w:val="en-GB"/>
+        </w:rPr>
+      </w:pPr>
+    </w:p>
+    <w:p>
+      <w:pPr>
+        <w:rPr>
+          <w:lang w:val="en-GB"/>
+        </w:rPr>
+      </w:pPr>
+    </w:p>
+    <w:p>
+      <w:pPr>
+        <w:rPr>
+          <w:lang w:val="en-GB"/>
+        </w:rPr>
+      </w:pPr>
+    </w:p>
+    <w:p>
+      <w:pPr>
+        <w:rPr>
+          <w:lang w:val="en-GB"/>
+        </w:rPr>
+      </w:pPr>
+    </w:p>
+    <w:p>
+      <w:pPr>
+        <w:rPr>
+          <w:lang w:val="en-GB"/>
+        </w:rPr>
+      </w:pPr>
+    </w:p>
+    <w:p>
+      <w:pPr>
+        <w:rPr>
+          <w:lang w:val="en-GB"/>
+        </w:rPr>
+      </w:pPr>
+    </w:p>
+    <w:p>
+      <w:pPr>
+        <w:pStyle w:val="3"/>
+        <w:numPr>
+          <w:ilvl w:val="0"/>
+          <w:numId w:val="21"/>
+        </w:numPr>
+      </w:pPr>
+      <w:r>
+        <w:lastRenderedPageBreak/>
+        <w:t>Проектиране на програмния код</w:t>
+      </w:r>
+    </w:p>
     <w:p/>
+    <w:p>
+      <w:r>
+        <w:t xml:space="preserve">След като се знае какви ще са ни алгоритмите заложени за реализация на проекта и знаем как ще ни изглежда базата се </w:t>
+      </w:r>
+      <w:r>
+        <w:t>преминава</w:t>
+      </w:r>
+      <w:r>
+        <w:t xml:space="preserve"> към реализацията на програмния код. Нужна са всичките предходни стъпки преди полагането на програмния код, защото се разглеждат крайни </w:t>
+      </w:r>
+      <w:r>
+        <w:t>случай</w:t>
+      </w:r>
+      <w:r>
+        <w:t xml:space="preserve"> и множество фактори които може да се пропуснат ако се започне директно с писането на код. Така се подхожда и когато клиент представи нужния план. Той както много има идея и</w:t>
+      </w:r>
+      <w:r>
+        <w:t xml:space="preserve"> визия за продукта но не взема в предвид: </w:t>
+      </w:r>
+      <w:r>
+        <w:t>мащабируемостта</w:t>
+      </w:r>
+      <w:r>
+        <w:t>, поддръжката, добавянето на фикции и др. Затова се преминава през период от усилено планиране където се мисли и действа с абстракции и се доказват с конкретни случай, така е един от най-силните методи за гарантиране на устойчивост на едно приложение.</w:t>
+      </w:r>
+    </w:p>
+    <w:p/>
+    <w:p>
+      <w:pPr>
+        <w:rPr>
+          <w:lang w:val="en-GB"/>
+        </w:rPr>
+      </w:pPr>
+      <w:r>
+        <w:t>Структурата</w:t>
+      </w:r>
+      <w:r>
+        <w:t xml:space="preserve"> която е използвана е от многослоен тип. Тоест </w:t>
+      </w:r>
+      <w:r>
+        <w:t xml:space="preserve">имаме множество слоеве който са слабо свързани и </w:t>
+      </w:r>
+      <w:r>
+        <w:t>капсулирани</w:t>
+      </w:r>
+      <w:r>
+        <w:t xml:space="preserve"> за устойчива работа на приложението. Приложението набляга на </w:t>
+      </w:r>
+      <w:r>
+        <w:t>представителен</w:t>
+      </w:r>
+      <w:r>
+        <w:rPr>
+          <w:lang w:val="en-US"/>
+        </w:rPr>
+        <w:t>o</w:t>
+      </w:r>
+      <w:r>
+        <w:t xml:space="preserve"> </w:t>
+      </w:r>
+      <w:r>
+        <w:t xml:space="preserve">на състоянието на </w:t>
+      </w:r>
+      <w:r>
+        <w:t>трансфер</w:t>
+      </w:r>
+      <w:r>
+        <w:t>а</w:t>
+      </w:r>
+      <w:r>
+        <w:rPr>
+          <w:lang w:val="en-US"/>
+        </w:rPr>
+        <w:t xml:space="preserve"> </w:t>
+      </w:r>
+      <w:r>
+        <w:t xml:space="preserve">( </w:t>
+      </w:r>
+      <w:r>
+        <w:rPr>
+          <w:lang w:val="en-GB"/>
+        </w:rPr>
+        <w:t>RE</w:t>
+      </w:r>
+      <w:r>
+        <w:t xml:space="preserve">presentational </w:t>
+      </w:r>
+      <w:r>
+        <w:rPr>
+          <w:lang w:val="en-GB"/>
+        </w:rPr>
+        <w:t>S</w:t>
+      </w:r>
+      <w:r>
+        <w:t xml:space="preserve">tate </w:t>
+      </w:r>
+      <w:r>
+        <w:rPr>
+          <w:lang w:val="en-GB"/>
+        </w:rPr>
+        <w:t>T</w:t>
+      </w:r>
+      <w:r>
+        <w:t>ransfer</w:t>
+      </w:r>
+      <w:r>
+        <w:rPr>
+          <w:lang w:val="en-GB"/>
+        </w:rPr>
+        <w:t xml:space="preserve"> </w:t>
+      </w:r>
+      <w:r>
+        <w:rPr>
+          <w:lang w:val="en-GB"/>
+        </w:rPr>
+        <w:t xml:space="preserve">REST </w:t>
+      </w:r>
+      <w:r>
+        <w:t>)</w:t>
+      </w:r>
+      <w:r>
+        <w:rPr>
+          <w:lang w:val="en-GB"/>
+        </w:rPr>
+        <w:t xml:space="preserve"> </w:t>
+      </w:r>
+      <w:r>
+        <w:t>методологията</w:t>
+      </w:r>
+      <w:r>
+        <w:rPr>
+          <w:lang w:val="en-GB"/>
+        </w:rPr>
+        <w:t>,</w:t>
+      </w:r>
+      <w:r>
+        <w:rPr>
+          <w:lang w:val="en-US"/>
+        </w:rPr>
+        <w:t xml:space="preserve"> </w:t>
+      </w:r>
+      <w:r>
+        <w:t>която е приета глобално за репрезентиране на заявки и отговори във уеб екосистемата</w:t>
+      </w:r>
+      <w:r>
+        <w:t xml:space="preserve"> (Фиг. 18.)</w:t>
+      </w:r>
+      <w:r>
+        <w:t xml:space="preserve">. Използвайки </w:t>
+      </w:r>
+      <w:r>
+        <w:rPr>
+          <w:lang w:val="en-GB"/>
+        </w:rPr>
+        <w:t xml:space="preserve">REST </w:t>
+      </w:r>
+      <w:r>
+        <w:t xml:space="preserve">служа и за лесно откриване на проблеми когато те възникнат, защото когато една заявка не съответства тя връща адекватен код за грешката на проблема. </w:t>
+      </w:r>
+      <w:r>
+        <w:t xml:space="preserve">Както и ако приложението премине към друг потребителски интерфейс, то директно може да се свърже към контролите от сървъра без да има нужда от пренаписване или добавяне на други контроли. Като на пример ако приложението реши да премине към мобилно приложението то може да се изготви само контролите му без да се пипа по бизнес логиката на приложението. Тоест </w:t>
+      </w:r>
+      <w:r>
+        <w:rPr>
+          <w:lang w:val="en-GB"/>
+        </w:rPr>
+        <w:t xml:space="preserve">REST </w:t>
+      </w:r>
+      <w:r>
+        <w:t>е предназначено точно за проекти като този, където се пише една бизнес логика и се свързва с множествено изгледи.</w:t>
+      </w:r>
+      <w:r>
+        <w:t xml:space="preserve"> Самата методология подържа идеята за много слоен подход към разработката на контролерите, който ще се свързват към потребителския интерфейс. Затова е планирано да се подходи по три слоен метод за разработка на приложението. Където контролера извършва работата </w:t>
+      </w:r>
+      <w:r>
+        <w:t xml:space="preserve">да приема заявки и да връща сигнали. Последван от обслужващия слой, който служи за бизнес логика и извикване на базовите обекти, който служат за съдържане на данни. И последно е връзката към базата от данни и класовете от който се създават различните обекти за бизнес логиката. </w:t>
+      </w:r>
+      <w:r>
+        <w:t xml:space="preserve">Когато имаме такъв многослоен подход може да се покрият всички точки на </w:t>
+      </w:r>
+      <w:r>
+        <w:rPr>
+          <w:lang w:val="en-GB"/>
+        </w:rPr>
+        <w:t>(</w:t>
+      </w:r>
+      <w:r>
+        <w:rPr>
+          <w:lang w:val="en-GB"/>
+        </w:rPr>
+        <w:t>Single Responsibility Principle (SRP)</w:t>
+      </w:r>
+      <w:r>
+        <w:rPr>
+          <w:lang w:val="en-GB"/>
+        </w:rPr>
+        <w:t xml:space="preserve">, </w:t>
+      </w:r>
+      <w:r>
+        <w:rPr>
+          <w:lang w:val="en-GB"/>
+        </w:rPr>
+        <w:t>Open/Closed Principle</w:t>
+      </w:r>
+      <w:r>
+        <w:rPr>
+          <w:lang w:val="en-GB"/>
+        </w:rPr>
+        <w:t xml:space="preserve"> ,</w:t>
+      </w:r>
+      <w:r>
+        <w:rPr>
+          <w:lang w:val="en-GB"/>
+        </w:rPr>
+        <w:t>Liskov’s Substitution Principle (LSP)</w:t>
+      </w:r>
+      <w:r>
+        <w:rPr>
+          <w:lang w:val="en-GB"/>
+        </w:rPr>
+        <w:t xml:space="preserve">, </w:t>
+      </w:r>
+      <w:r>
+        <w:rPr>
+          <w:lang w:val="en-GB"/>
+        </w:rPr>
+        <w:t>Interface</w:t>
+      </w:r>
+      <w:r>
+        <w:rPr>
+          <w:lang w:val="en-GB"/>
+        </w:rPr>
+        <w:t xml:space="preserve">, </w:t>
+      </w:r>
+      <w:r>
+        <w:rPr>
+          <w:lang w:val="en-GB"/>
+        </w:rPr>
+        <w:t>Segregation Principle (ISP)</w:t>
+      </w:r>
+      <w:r>
+        <w:rPr>
+          <w:lang w:val="en-GB"/>
+        </w:rPr>
+        <w:t xml:space="preserve">, </w:t>
+      </w:r>
+      <w:r>
+        <w:rPr>
+          <w:lang w:val="en-GB"/>
+        </w:rPr>
+        <w:t>Dependency Inversion Principle (DIP)</w:t>
+      </w:r>
+      <w:r>
+        <w:rPr>
+          <w:lang w:val="en-GB"/>
+        </w:rPr>
+        <w:t xml:space="preserve"> - SOLID)</w:t>
+      </w:r>
+      <w:r>
+        <w:rPr>
+          <w:lang w:val="en-US"/>
+        </w:rPr>
+        <w:t xml:space="preserve"> </w:t>
+      </w:r>
+      <w:r>
+        <w:t>модела.</w:t>
+      </w:r>
+    </w:p>
+    <w:p>
+      <w:pPr>
+        <w:pStyle w:val="a8"/>
+        <w:jc w:val="center"/>
+        <w:rPr>
+          <w:lang w:val="en-GB"/>
+        </w:rPr>
+      </w:pPr>
+      <w:r>
+        <w:rPr>
+          <w:noProof/>
+          <w:lang w:val="en-GB"/>
+        </w:rPr>
+        <w:lastRenderedPageBreak/>
+        <w:drawing>
+          <wp:inline distT="0" distB="0" distL="0" distR="0" wp14:anchorId="02D9D535" wp14:editId="738E4D5C">
+            <wp:extent cx="1781175" cy="3554095"/>
+            <wp:effectExtent l="0" t="0" r="9525" b="8255"/>
+            <wp:docPr id="1032878047" name="Картина 1"/>
+            <wp:cNvGraphicFramePr>
+              <a:graphicFrameLocks xmlns:a="http://schemas.openxmlformats.org/drawingml/2006/main" noChangeAspect="1"/>
+            </wp:cNvGraphicFramePr>
+            <a:graphic xmlns:a="http://schemas.openxmlformats.org/drawingml/2006/main">
+              <a:graphicData uri="http://schemas.openxmlformats.org/drawingml/2006/picture">
+                <pic:pic xmlns:pic="http://schemas.openxmlformats.org/drawingml/2006/picture">
+                  <pic:nvPicPr>
+                    <pic:cNvPr id="0" name="Picture 1"/>
+                    <pic:cNvPicPr>
+                      <a:picLocks noChangeAspect="1" noChangeArrowheads="1"/>
+                    </pic:cNvPicPr>
+                  </pic:nvPicPr>
+                  <pic:blipFill>
+                    <a:blip r:embed="rId28">
+                      <a:extLst>
+                        <a:ext uri="{28A0092B-C50C-407E-A947-70E740481C1C}">
+                          <a14:useLocalDpi xmlns:a14="http://schemas.microsoft.com/office/drawing/2010/main" val="0"/>
+                        </a:ext>
+                      </a:extLst>
+                    </a:blip>
+                    <a:srcRect/>
+                    <a:stretch>
+                      <a:fillRect/>
+                    </a:stretch>
+                  </pic:blipFill>
+                  <pic:spPr bwMode="auto">
+                    <a:xfrm>
+                      <a:off x="0" y="0"/>
+                      <a:ext cx="1781175" cy="3554095"/>
+                    </a:xfrm>
+                    <a:prstGeom prst="rect">
+                      <a:avLst/>
+                    </a:prstGeom>
+                    <a:noFill/>
+                    <a:ln>
+                      <a:noFill/>
+                    </a:ln>
+                  </pic:spPr>
+                </pic:pic>
+              </a:graphicData>
+            </a:graphic>
+          </wp:inline>
+        </w:drawing>
+      </w:r>
+    </w:p>
+    <w:p>
+      <w:r>
+        <w:t>Фиг. 18.</w:t>
+      </w:r>
+      <w:r>
+        <w:rPr>
+          <w:lang w:val="en-GB"/>
+        </w:rPr>
+        <w:t xml:space="preserve"> </w:t>
+      </w:r>
+      <w:r>
+        <w:t xml:space="preserve">Диаграма на приложената </w:t>
+      </w:r>
+      <w:r>
+        <w:t>методология</w:t>
+      </w:r>
+      <w:r>
+        <w:t xml:space="preserve"> при разработване на системата контрол на клиентите</w:t>
+      </w:r>
+    </w:p>
+    <w:p/>
+    <w:p>
+      <w:r>
+        <w:t>Първите стъпки предприети са към базовите класове с които ще се съхранява информация за различните обекти в програмата за контрол на клиентите</w:t>
+      </w:r>
+      <w:r>
+        <w:t>. Или така наречените „</w:t>
+      </w:r>
+      <w:r>
+        <w:rPr>
+          <w:lang w:val="en-US"/>
+        </w:rPr>
+        <w:t>Entity</w:t>
+      </w:r>
+      <w:r>
+        <w:t>“</w:t>
+      </w:r>
+      <w:r>
+        <w:rPr>
+          <w:lang w:val="en-US"/>
+        </w:rPr>
+        <w:t xml:space="preserve"> </w:t>
+      </w:r>
+      <w:r>
+        <w:t>класове</w:t>
+      </w:r>
+      <w:r>
+        <w:t xml:space="preserve">. Това са най-простите класове в нашата структура </w:t>
+      </w:r>
+      <w:r>
+        <w:t xml:space="preserve">в тях не е заложено да има логика, защото стратегията за разработване гласи че бизнес логиката бива да е на едно нива за да води до лесен контрол и промяна при нужда. Не е забранено да има логика на това ниво, тъй като повечето стратегии при ООП ( обектното ориентирано програмиране) са заложели по логически начин. Като например да се състави клас от това ниво с модела на строителя </w:t>
+      </w:r>
+      <w:r>
+        <w:rPr>
+          <w:lang w:val="en-US"/>
+        </w:rPr>
+        <w:t>(</w:t>
+      </w:r>
+      <w:r>
+        <w:t xml:space="preserve"> </w:t>
+      </w:r>
+      <w:r>
+        <w:rPr>
+          <w:lang w:val="en-US"/>
+        </w:rPr>
+        <w:t>Builder prater)</w:t>
+      </w:r>
+      <w:r>
+        <w:t xml:space="preserve">. Това се прави за да се използват силните страни на ООП.  Метода за свързване на тези класове е строго свързан с релационната база от данни, защото при използване на </w:t>
+      </w:r>
+      <w:r>
+        <w:rPr>
+          <w:lang w:val="en-US"/>
+        </w:rPr>
+        <w:t xml:space="preserve">java Spring </w:t>
+      </w:r>
+      <w:r>
+        <w:t xml:space="preserve">съчетанието можем да имплементираме инструмента </w:t>
+      </w:r>
+      <w:r>
+        <w:rPr>
+          <w:lang w:val="en-US"/>
+        </w:rPr>
+        <w:t>Hibernate</w:t>
+      </w:r>
+      <w:r>
+        <w:t>. Този инструмент служи за връзване на таблици от базата от данни към класове</w:t>
+      </w:r>
+      <w:r>
+        <w:t xml:space="preserve"> ( Фиг. 19)</w:t>
+      </w:r>
+      <w:r>
+        <w:t>. Това се прави за да се работи лесно с множеството обекти, който биват създадени по тази методология.</w:t>
+      </w:r>
+    </w:p>
+    <w:p/>
+    <w:p/>
+    <w:p>
+      <w:pPr>
+        <w:ind w:firstLine="0"/>
+      </w:pPr>
+    </w:p>
     <w:p>
       <w:pPr>
         <w:pStyle w:val="a8"/>
@@ -17892,7 +18644,7 @@
                     <pic:cNvPicPr/>
                   </pic:nvPicPr>
                   <pic:blipFill>
-                    <a:blip r:embed="rId28"/>
+                    <a:blip r:embed="rId29"/>
                     <a:stretch>
                       <a:fillRect/>
                     </a:stretch>
@@ -17914,13 +18666,140 @@
       </w:r>
     </w:p>
     <w:p>
-      <w:pPr>
+      <w:r>
+        <w:t>Фиг.</w:t>
+      </w:r>
+      <w:r>
+        <w:t xml:space="preserve"> 19</w:t>
+      </w:r>
+      <w:r>
+        <w:t>.</w:t>
+      </w:r>
+      <w:r>
+        <w:t xml:space="preserve"> </w:t>
+      </w:r>
+      <w:r>
+        <w:t>Клас диаграма на базовите класове, които отговарят за съдържане на информация.</w:t>
+      </w:r>
+    </w:p>
+    <w:p/>
+    <w:p>
+      <w:r>
+        <w:t>След базовото ниво на обектите служейки за данни следва нивото на бизнес логиката. Тук се реализира реалната логика към опашката и как тя ще работи вътрешно.</w:t>
+      </w:r>
+      <w:r>
+        <w:t xml:space="preserve"> Главната логика задвижвате цялото приложение ще се </w:t>
+      </w:r>
+      <w:r>
+        <w:t>имплементира</w:t>
+      </w:r>
+      <w:r>
+        <w:t xml:space="preserve"> </w:t>
+      </w:r>
+      <w:r>
+        <w:t>тука включвайки: логиката за опашката ( Фиг.</w:t>
+      </w:r>
+      <w:r>
         <w:rPr>
           <w:lang w:val="en-US"/>
         </w:rPr>
-      </w:pPr>
-      <w:r>
-        <w:t>Фиг. .Клас диаграма на базовите класове, които отговарят за съдържане на информация.</w:t>
+        <w:t xml:space="preserve"> 20</w:t>
+      </w:r>
+      <w:r>
+        <w:t>), логиката за филтриране на реда</w:t>
+      </w:r>
+      <w:r>
+        <w:rPr>
+          <w:lang w:val="en-US"/>
+        </w:rPr>
+        <w:t xml:space="preserve"> </w:t>
+      </w:r>
+      <w:r>
+        <w:rPr>
+          <w:lang w:val="en-US"/>
+        </w:rPr>
+        <w:t xml:space="preserve">( </w:t>
+      </w:r>
+      <w:r>
+        <w:t>Фиг</w:t>
+      </w:r>
+      <w:r>
+        <w:t xml:space="preserve">. </w:t>
+      </w:r>
+      <w:r>
+        <w:rPr>
+          <w:lang w:val="en-US"/>
+        </w:rPr>
+        <w:t xml:space="preserve"> </w:t>
+      </w:r>
+      <w:r>
+        <w:rPr>
+          <w:lang w:val="en-US"/>
+        </w:rPr>
+        <w:t>21</w:t>
+      </w:r>
+      <w:r>
+        <w:rPr>
+          <w:lang w:val="en-US"/>
+        </w:rPr>
+        <w:t>)</w:t>
+      </w:r>
+      <w:r>
+        <w:t>, логиката за визуализация на чакащите и логиката за администриране на системата</w:t>
+      </w:r>
+      <w:r>
+        <w:rPr>
+          <w:lang w:val="en-US"/>
+        </w:rPr>
+        <w:t xml:space="preserve"> </w:t>
+      </w:r>
+      <w:r>
+        <w:t>(</w:t>
+      </w:r>
+      <w:r>
+        <w:rPr>
+          <w:lang w:val="en-US"/>
+        </w:rPr>
+        <w:t xml:space="preserve"> </w:t>
+      </w:r>
+      <w:r>
+        <w:t>Фиг</w:t>
+      </w:r>
+      <w:r>
+        <w:t>.</w:t>
+      </w:r>
+      <w:r>
+        <w:rPr>
+          <w:lang w:val="en-US"/>
+        </w:rPr>
+        <w:t xml:space="preserve"> 2</w:t>
+      </w:r>
+      <w:r>
+        <w:rPr>
+          <w:lang w:val="en-US"/>
+        </w:rPr>
+        <w:t>2</w:t>
+      </w:r>
+      <w:r>
+        <w:t>).</w:t>
+      </w:r>
+      <w:r>
+        <w:rPr>
+          <w:lang w:val="en-US"/>
+        </w:rPr>
+        <w:t xml:space="preserve"> </w:t>
+      </w:r>
+      <w:r>
+        <w:t>Където има връзки една помежду друга само там където е наложно и е нужно (Фиг</w:t>
+      </w:r>
+      <w:r>
+        <w:rPr>
+          <w:lang w:val="en-US"/>
+        </w:rPr>
+        <w:t>. 23</w:t>
+      </w:r>
+      <w:r>
+        <w:t xml:space="preserve">). </w:t>
       </w:r>
     </w:p>
     <w:p>
@@ -17931,77 +18810,30 @@
           <w:lang w:val="en-US"/>
         </w:rPr>
       </w:pPr>
+    </w:p>
+    <w:p>
+      <w:pPr>
+        <w:ind w:firstLine="0"/>
+        <w:rPr>
+          <w:lang w:val="en-US"/>
+        </w:rPr>
+      </w:pPr>
       <w:r>
         <w:rPr>
           <w:noProof/>
-          <w:lang w:val="en-US"/>
         </w:rPr>
         <w:lastRenderedPageBreak/>
         <w:drawing>
-          <wp:inline distT="0" distB="0" distL="0" distR="0" wp14:anchorId="64BCA4B5" wp14:editId="1F3DD072">
-            <wp:extent cx="7783814" cy="4696899"/>
-            <wp:effectExtent l="318" t="0" r="8572" b="8573"/>
-            <wp:docPr id="1288176787" name="Картина 1" descr="Картина, която съдържа текст, Шрифт, Паралелен, черно и бяло&#10;&#10;Описанието е генерирано автоматично"/>
-            <wp:cNvGraphicFramePr>
-              <a:graphicFrameLocks xmlns:a="http://schemas.openxmlformats.org/drawingml/2006/main" noChangeAspect="1"/>
-            </wp:cNvGraphicFramePr>
-            <a:graphic xmlns:a="http://schemas.openxmlformats.org/drawingml/2006/main">
-              <a:graphicData uri="http://schemas.openxmlformats.org/drawingml/2006/picture">
-                <pic:pic xmlns:pic="http://schemas.openxmlformats.org/drawingml/2006/picture">
-                  <pic:nvPicPr>
-                    <pic:cNvPr id="1288176787" name="Картина 1" descr="Картина, която съдържа текст, Шрифт, Паралелен, черно и бяло&#10;&#10;Описанието е генерирано автоматично"/>
-                    <pic:cNvPicPr/>
-                  </pic:nvPicPr>
-                  <pic:blipFill>
-                    <a:blip r:embed="rId29"/>
-                    <a:stretch>
-                      <a:fillRect/>
-                    </a:stretch>
-                  </pic:blipFill>
-                  <pic:spPr>
-                    <a:xfrm rot="16200000">
-                      <a:off x="0" y="0"/>
-                      <a:ext cx="7800983" cy="4707259"/>
-                    </a:xfrm>
-                    <a:prstGeom prst="rect">
-                      <a:avLst/>
-                    </a:prstGeom>
-                  </pic:spPr>
-                </pic:pic>
-              </a:graphicData>
-            </a:graphic>
-          </wp:inline>
-        </w:drawing>
-      </w:r>
-    </w:p>
-    <w:p>
-      <w:r>
-        <w:t>Фиг. .Клас диаграма на всичките сервизи, който са употребени в разработката на системата за контрол на клиентите.</w:t>
-      </w:r>
-    </w:p>
-    <w:p>
-      <w:pPr>
-        <w:ind w:firstLine="0"/>
-        <w:rPr>
-          <w:lang w:val="en-US"/>
-        </w:rPr>
-      </w:pPr>
-      <w:r>
-        <w:rPr>
-          <w:noProof/>
-        </w:rPr>
-        <w:lastRenderedPageBreak/>
-        <w:drawing>
-          <wp:anchor distT="0" distB="0" distL="114300" distR="114300" simplePos="0" relativeHeight="251672576" behindDoc="0" locked="0" layoutInCell="1" allowOverlap="1" wp14:anchorId="72D6CA3C" wp14:editId="5C1F80AE">
+          <wp:anchor distT="0" distB="0" distL="114300" distR="114300" simplePos="0" relativeHeight="251672576" behindDoc="0" locked="0" layoutInCell="1" allowOverlap="1" wp14:anchorId="72D6CA3C" wp14:editId="738130B3">
             <wp:simplePos x="0" y="0"/>
             <wp:positionH relativeFrom="column">
-              <wp:posOffset>34290</wp:posOffset>
+              <wp:posOffset>361950</wp:posOffset>
             </wp:positionH>
             <wp:positionV relativeFrom="paragraph">
-              <wp:posOffset>-6</wp:posOffset>
+              <wp:posOffset>0</wp:posOffset>
             </wp:positionV>
-            <wp:extent cx="5939790" cy="3609975"/>
-            <wp:effectExtent l="0" t="0" r="3810" b="9525"/>
+            <wp:extent cx="5153025" cy="3131185"/>
+            <wp:effectExtent l="0" t="0" r="9525" b="0"/>
             <wp:wrapTopAndBottom/>
             <wp:docPr id="1495154199" name="Картина 4"/>
             <wp:cNvGraphicFramePr>
@@ -18032,7 +18864,7 @@
                   <pic:spPr bwMode="auto">
                     <a:xfrm>
                       <a:off x="0" y="0"/>
-                      <a:ext cx="5939790" cy="3609975"/>
+                      <a:ext cx="5153025" cy="3131185"/>
                     </a:xfrm>
                     <a:prstGeom prst="rect">
                       <a:avLst/>
@@ -18045,16 +18877,31 @@
                 </pic:pic>
               </a:graphicData>
             </a:graphic>
+            <wp14:sizeRelH relativeFrom="margin">
+              <wp14:pctWidth>0</wp14:pctWidth>
+            </wp14:sizeRelH>
+            <wp14:sizeRelV relativeFrom="margin">
+              <wp14:pctHeight>0</wp14:pctHeight>
+            </wp14:sizeRelV>
           </wp:anchor>
         </w:drawing>
       </w:r>
     </w:p>
     <w:p>
-      <w:r>
-        <w:t>Фиг. 1</w:t>
-      </w:r>
-      <w:r>
-        <w:t>8</w:t>
+      <w:pPr>
+        <w:rPr>
+          <w:noProof/>
+          <w:lang w:val="en-US"/>
+        </w:rPr>
+      </w:pPr>
+      <w:r>
+        <w:t xml:space="preserve">Фиг. </w:t>
+      </w:r>
+      <w:r>
+        <w:rPr>
+          <w:lang w:val="en-US"/>
+        </w:rPr>
+        <w:t>20</w:t>
       </w:r>
       <w:r>
         <w:t>. Д</w:t>
@@ -18071,24 +18918,230 @@
       <w:r>
         <w:t>представляваща логиката зад обслужване на клиент чрез системата за контрол.</w:t>
       </w:r>
-    </w:p>
-    <w:p>
       <w:r>
         <w:rPr>
           <w:noProof/>
+          <w:lang w:val="en-US"/>
+        </w:rPr>
+        <w:t xml:space="preserve"> </w:t>
+      </w:r>
+    </w:p>
+    <w:p>
+      <w:pPr>
+        <w:rPr>
+          <w:noProof/>
+          <w:lang w:val="en-US"/>
+        </w:rPr>
+      </w:pPr>
+    </w:p>
+    <w:p>
+      <w:pPr>
+        <w:rPr>
+          <w:noProof/>
+        </w:rPr>
+      </w:pPr>
+      <w:r>
+        <w:rPr>
+          <w:noProof/>
+        </w:rPr>
+        <w:t>Относно логиката по как клиента ще буде обслужван от системата следдва следната логика. Първо клиента на иституцията, която работи със ситемата, реши за коя услуга ще желае да бъде обслужен то тогава ще мъ се разпичата съотвентия билет за дадената услуга. Този билет представлява или физичен или виртуален и на него ще бъде разписано: дата и час на издаване, дата и час на годност, избранта услуга, хората чакащи на тази опашка. Избрано е да не му се разписва на клиента колко гишета в момента обслужват тази услуга тъй като би довело до по-висок набор от клиенти напускаяи опашката преди отреденият им ред.</w:t>
+      </w:r>
+    </w:p>
+    <w:p>
+      <w:pPr>
+        <w:rPr>
+          <w:noProof/>
+        </w:rPr>
+      </w:pPr>
+    </w:p>
+    <w:p>
+      <w:pPr>
+        <w:rPr>
+          <w:noProof/>
+        </w:rPr>
+      </w:pPr>
+      <w:r>
+        <w:rPr>
+          <w:noProof/>
+        </w:rPr>
+        <w:t>Когато работник постъпи на работа след негово логване работника ще може да започне работа по съотвентия набор от услуги зададени за гишето. Тоест колкото услуги обслужва гишето толкова различни опашки от услуги ще са наредени на него. Така реда на изпълнение на билетите не е по услуга а по ред на изтеглене на билети. Това е допостимо за голям набор от институции но някой имат така наречените приоритетни услуги, който има значение кой за какво е на опашката. Затова когато има приоритен билет той ще предреди вчики чакащи на опашката поради естеството на билета.</w:t>
+      </w:r>
+    </w:p>
+    <w:p>
+      <w:pPr>
+        <w:rPr>
+          <w:noProof/>
+        </w:rPr>
+      </w:pPr>
+    </w:p>
+    <w:p>
+      <w:pPr>
+        <w:rPr>
+          <w:noProof/>
+        </w:rPr>
+      </w:pPr>
+      <w:r>
+        <w:rPr>
+          <w:noProof/>
+        </w:rPr>
+        <w:lastRenderedPageBreak/>
+        <w:t xml:space="preserve">Когато служителя е готов за работа с опашката той започва да вика билети. Тук може да възникне проблем при викането на билети, когато двама работници на </w:t>
+      </w:r>
+      <w:r>
+        <w:rPr>
+          <w:noProof/>
+        </w:rPr>
+        <w:t xml:space="preserve">еднакви гишета с еднаки настроени услуги извикат билет. Затова е изградена синхронизация на викането на билети. След като бива извикан билет от работника да се яви на гишето той бива записан в базата от данни кога е извикан не е отбелязан като приключил. Един билет бива приключен след като се извика следващ тъй като служителя може да прецени че не е за тази опашка клиента или не е заплатил нужни такси и клиента със съяия билет да се прехвърли на друга опашка. Това позволява на клиента да бива препращан помежди гишета без да има нужда да тегли нови билети и да чака отново на опашки, когато билва прехвърлен един билет той е с предимство защото се предполага че си е изчакал времето за чакане и ако отиде отново най-отзад на опашката той няма да си изчка реда и ще напъсне или по-зле ще създаде неприятности за работниците. </w:t>
+      </w:r>
+    </w:p>
+    <w:p>
+      <w:pPr>
+        <w:pStyle w:val="a8"/>
+        <w:rPr>
+          <w:noProof/>
+          <w:lang w:val="en-US"/>
+        </w:rPr>
+      </w:pPr>
+      <w:r>
+        <w:rPr>
+          <w:noProof/>
         </w:rPr>
         <w:drawing>
-          <wp:anchor distT="0" distB="0" distL="114300" distR="114300" simplePos="0" relativeHeight="251673600" behindDoc="0" locked="0" layoutInCell="1" allowOverlap="1" wp14:anchorId="4A1ACCCA" wp14:editId="79F3A93C">
-            <wp:simplePos x="0" y="0"/>
-            <wp:positionH relativeFrom="column">
-              <wp:posOffset>-109220</wp:posOffset>
-            </wp:positionH>
-            <wp:positionV relativeFrom="paragraph">
-              <wp:posOffset>138</wp:posOffset>
-            </wp:positionV>
+          <wp:inline distT="0" distB="0" distL="0" distR="0" wp14:anchorId="318C4DEF" wp14:editId="22835441">
+            <wp:extent cx="5076825" cy="3805582"/>
+            <wp:effectExtent l="0" t="0" r="0" b="4445"/>
+            <wp:docPr id="376838275" name="Картина 2" descr="Картина, която съдържа диаграма, екранна снимка, линия, текст&#10;&#10;Описанието е генерирано автоматично"/>
+            <wp:cNvGraphicFramePr>
+              <a:graphicFrameLocks xmlns:a="http://schemas.openxmlformats.org/drawingml/2006/main" noChangeAspect="1"/>
+            </wp:cNvGraphicFramePr>
+            <a:graphic xmlns:a="http://schemas.openxmlformats.org/drawingml/2006/main">
+              <a:graphicData uri="http://schemas.openxmlformats.org/drawingml/2006/picture">
+                <pic:pic xmlns:pic="http://schemas.openxmlformats.org/drawingml/2006/picture">
+                  <pic:nvPicPr>
+                    <pic:cNvPr id="376838275" name="Картина 2" descr="Картина, която съдържа диаграма, екранна снимка, линия, текст&#10;&#10;Описанието е генерирано автоматично"/>
+                    <pic:cNvPicPr>
+                      <a:picLocks noChangeAspect="1" noChangeArrowheads="1"/>
+                    </pic:cNvPicPr>
+                  </pic:nvPicPr>
+                  <pic:blipFill>
+                    <a:blip r:embed="rId31">
+                      <a:extLst>
+                        <a:ext uri="{28A0092B-C50C-407E-A947-70E740481C1C}">
+                          <a14:useLocalDpi xmlns:a14="http://schemas.microsoft.com/office/drawing/2010/main" val="0"/>
+                        </a:ext>
+                      </a:extLst>
+                    </a:blip>
+                    <a:srcRect/>
+                    <a:stretch>
+                      <a:fillRect/>
+                    </a:stretch>
+                  </pic:blipFill>
+                  <pic:spPr bwMode="auto">
+                    <a:xfrm>
+                      <a:off x="0" y="0"/>
+                      <a:ext cx="5083618" cy="3810674"/>
+                    </a:xfrm>
+                    <a:prstGeom prst="rect">
+                      <a:avLst/>
+                    </a:prstGeom>
+                    <a:noFill/>
+                    <a:ln>
+                      <a:noFill/>
+                    </a:ln>
+                  </pic:spPr>
+                </pic:pic>
+              </a:graphicData>
+            </a:graphic>
+          </wp:inline>
+        </w:drawing>
+      </w:r>
+    </w:p>
+    <w:p>
+      <w:r>
+        <w:t xml:space="preserve">Фиг. </w:t>
+      </w:r>
+      <w:r>
+        <w:rPr>
+          <w:lang w:val="en-US"/>
+        </w:rPr>
+        <w:t>21</w:t>
+      </w:r>
+      <w:r>
+        <w:t>. Диаграма на логиката как един билет при изтегляне и съответно извикване попада на правилното място.</w:t>
+      </w:r>
+    </w:p>
+    <w:p/>
+    <w:p>
+      <w:r>
+        <w:t xml:space="preserve">Логиката относно филтрирането на системата за контрол на клиентите и техния ред се осъществява по следния начин. Когато имам множество билети и множество души на опашка но те чакат за едни и същи гишета ( Фиг. 21). Тогава когато работник натисне че е готов да обслужва следващия клиент то системата първо проверява за </w:t>
+      </w:r>
+      <w:r>
+        <w:lastRenderedPageBreak/>
+        <w:t>кой услуги(Фиг. 21 „</w:t>
+      </w:r>
+      <w:r>
+        <w:rPr>
+          <w:lang w:val="en-US"/>
+        </w:rPr>
+        <w:t>Favor</w:t>
+      </w:r>
+      <w:r>
+        <w:t>“) е настроено гишето след което кой билети се отнасят за тези услуги, тъй като може да има билет с множество услуги, и на края проверява чрез филтрация коя билет е следващи за това гише имай предвид че филтрацията е синхронизирана и няма да позволи грешка при извикването.</w:t>
+      </w:r>
+      <w:r>
+        <w:t xml:space="preserve"> Тук се може и да се наблюдава двуслойни неврони връзки ако се настроен системата както трябва. Тоест когато имам много услуги към много билети ни е входа на неврона а персоналните билети ( Фиг, 21</w:t>
+      </w:r>
+      <w:r>
+        <w:rPr>
+          <w:lang w:val="en-US"/>
+        </w:rPr>
+        <w:t xml:space="preserve"> </w:t>
+      </w:r>
+      <w:r>
+        <w:t>„</w:t>
+      </w:r>
+      <w:r>
+        <w:rPr>
+          <w:lang w:val="en-US"/>
+        </w:rPr>
+        <w:t>Personal Ticket</w:t>
+      </w:r>
+      <w:r>
+        <w:t>“) са ни изхода на неврона. А метода на филтрация ни е следващото ниво на неврона. Тоест когато се търси кой билет за кое гише е отново имаме множество входове с един изход.</w:t>
+      </w:r>
+      <w:r>
+        <w:t xml:space="preserve"> Точно тази ниво на сложност, която се постига с малко на брой настройки, води до гъвкавостта на приложението. Затова може да се използва една система едновременно за кино, за ресторант и за административно звено като община и други подобни.</w:t>
+      </w:r>
+    </w:p>
+    <w:p/>
+    <w:p>
+      <w:r>
+        <w:t xml:space="preserve"> </w:t>
+      </w:r>
+      <w:r>
+        <w:t>Най-важните аспекти ,които са ключови за реализацията за системата и нейната гъвкавост, се свеждат до</w:t>
+      </w:r>
+      <w:r>
+        <w:t xml:space="preserve"> нивото на приоритет на билета и кога бива изтеглен. Много лесно би било и да се вмъкне начин и за резервирани билети. </w:t>
+      </w:r>
+    </w:p>
+    <w:p/>
+    <w:p>
+      <w:pPr>
+        <w:pStyle w:val="a8"/>
+        <w:jc w:val="center"/>
+        <w:rPr>
+          <w:lang w:val="en-US"/>
+        </w:rPr>
+      </w:pPr>
+      <w:r>
+        <w:rPr>
+          <w:noProof/>
+        </w:rPr>
+        <w:drawing>
+          <wp:inline distT="0" distB="0" distL="0" distR="0" wp14:anchorId="4A1ACCCA" wp14:editId="390CEB20">
             <wp:extent cx="5939790" cy="3506470"/>
             <wp:effectExtent l="0" t="0" r="3810" b="0"/>
-            <wp:wrapTopAndBottom/>
             <wp:docPr id="417170651" name="Картина 5"/>
             <wp:cNvGraphicFramePr>
               <a:graphicFrameLocks xmlns:a="http://schemas.openxmlformats.org/drawingml/2006/main" noChangeAspect="1"/>
@@ -18103,7 +19156,7 @@
                     </pic:cNvPicPr>
                   </pic:nvPicPr>
                   <pic:blipFill>
-                    <a:blip r:embed="rId31">
+                    <a:blip r:embed="rId32">
                       <a:extLst>
                         <a:ext uri="{28A0092B-C50C-407E-A947-70E740481C1C}">
                           <a14:useLocalDpi xmlns:a14="http://schemas.microsoft.com/office/drawing/2010/main" val="0"/>
@@ -18131,35 +19184,310 @@
                 </pic:pic>
               </a:graphicData>
             </a:graphic>
-          </wp:anchor>
+          </wp:inline>
         </w:drawing>
       </w:r>
-      <w:r>
-        <w:t>Фиг. 1</w:t>
-      </w:r>
-      <w:r>
-        <w:t>9</w:t>
-      </w:r>
-      <w:r>
-        <w:t>. Д</w:t>
-      </w:r>
-      <w:r>
-        <w:t>иаграма на последователност</w:t>
+    </w:p>
+    <w:p>
+      <w:r>
+        <w:t>Фиг.</w:t>
       </w:r>
       <w:r>
         <w:rPr>
           <w:lang w:val="en-US"/>
         </w:rPr>
+        <w:t xml:space="preserve"> 2</w:t>
+      </w:r>
+      <w:r>
+        <w:t>2</w:t>
+      </w:r>
+      <w:r>
+        <w:t>.</w:t>
+      </w:r>
+      <w:r>
+        <w:rPr>
+          <w:lang w:val="en-US"/>
+        </w:rPr>
         <w:t xml:space="preserve"> </w:t>
       </w:r>
       <w:r>
-        <w:t>представляваща логиката за администриране на системата за контрол на клиентите</w:t>
-      </w:r>
+        <w:t>Диаграма на последователност представляваща логиката за администриране на системата за контрол на клиентите</w:t>
+      </w:r>
+    </w:p>
+    <w:p/>
+    <w:p>
+      <w:r>
+        <w:lastRenderedPageBreak/>
+        <w:t xml:space="preserve">Администрацията на системата е едното нещо което е заложено </w:t>
+      </w:r>
+      <w:r>
+        <w:t>потребителя</w:t>
+      </w:r>
+      <w:r>
+        <w:t xml:space="preserve"> с</w:t>
+      </w:r>
+      <w:r>
+        <w:t>вобод</w:t>
+      </w:r>
+      <w:r>
+        <w:t xml:space="preserve">но да може да използва така че да </w:t>
+      </w:r>
+      <w:r>
+        <w:t xml:space="preserve">оптимизира обслужването на клиентите си така оптимизирайки множество елемента от фирмата си едновременно. Но за да гарантираме гъвкавост и висок пазарен дял трябва системата да има множество стъпки за избор. Тук се среща дилема колко е най-малкия брой стъпки който да гарантират едновременно леснота на администрация и гъвкавост на видовете обслужване на клиенти. </w:t>
+      </w:r>
+    </w:p>
+    <w:p/>
+    <w:p>
+      <w:r>
+        <w:t xml:space="preserve">Решението което е предприето от страна на логиката тя да бъде напълно покрита. Тоест контролите, които могат да бъдат допуснати чрез заявки от потребителя, да бъдат максимално изчерпателни докато потребителския интерфейс да направи процеса на настройка на системата по-поносим и бъз за администраторите на системата. Диаграмата за </w:t>
+      </w:r>
+      <w:r>
+        <w:t>последователност на фигура 22 се отнася към всички нужни заявки към сървъра за добавяне на нов вид билет.</w:t>
+      </w:r>
+      <w:r>
+        <w:t xml:space="preserve"> А лекотата и самото потребителско ( администраторско) преживяване да се настрой от потребителския интерфейс. </w:t>
+      </w:r>
+    </w:p>
+    <w:p/>
+    <w:p>
+      <w:r>
+        <w:t>Самите връзки помежду класовете на това нива са сведени до минимално. Но когато се вземе в предвид че и главната логика на опашката е в това ниво. Този клас ( Фиг .23 „</w:t>
+      </w:r>
+      <w:r>
+        <w:t>QueueService</w:t>
+      </w:r>
+      <w:r>
+        <w:t xml:space="preserve">“) отговаря за множество от логиката в системата и е свързан с нужните за реализацията на логиката при обслужване на клиентите на опашката. </w:t>
+      </w:r>
+      <w:r>
+        <w:t>Но п</w:t>
+      </w:r>
+      <w:r>
+        <w:t xml:space="preserve">ри разглеждането </w:t>
+      </w:r>
+      <w:r>
+        <w:t>на връзки с други нива на системата можем също да открием връзки за успешното осъществяване на логиката на опашката.</w:t>
+      </w:r>
+    </w:p>
+    <w:p/>
+    <w:p>
+      <w:r>
+        <w:t xml:space="preserve"> </w:t>
+      </w:r>
+    </w:p>
+    <w:p>
+      <w:pPr>
+        <w:pStyle w:val="a8"/>
+      </w:pPr>
+    </w:p>
+    <w:p>
+      <w:pPr>
+        <w:pStyle w:val="a8"/>
+      </w:pPr>
+    </w:p>
+    <w:p>
+      <w:pPr>
+        <w:pStyle w:val="a8"/>
+        <w:jc w:val="center"/>
+      </w:pPr>
       <w:r>
         <w:rPr>
           <w:noProof/>
-        </w:rPr>
-        <w:t xml:space="preserve"> </w:t>
+          <w:lang w:val="en-US"/>
+        </w:rPr>
+        <w:lastRenderedPageBreak/>
+        <w:drawing>
+          <wp:inline distT="0" distB="0" distL="0" distR="0" wp14:anchorId="62432CD9" wp14:editId="445DC432">
+            <wp:extent cx="7556456" cy="4559708"/>
+            <wp:effectExtent l="0" t="6667" r="317" b="318"/>
+            <wp:docPr id="1288176787" name="Картина 1" descr="Картина, която съдържа текст, Шрифт, Паралелен, черно и бяло&#10;&#10;Описанието е генерирано автоматично"/>
+            <wp:cNvGraphicFramePr>
+              <a:graphicFrameLocks xmlns:a="http://schemas.openxmlformats.org/drawingml/2006/main" noChangeAspect="1"/>
+            </wp:cNvGraphicFramePr>
+            <a:graphic xmlns:a="http://schemas.openxmlformats.org/drawingml/2006/main">
+              <a:graphicData uri="http://schemas.openxmlformats.org/drawingml/2006/picture">
+                <pic:pic xmlns:pic="http://schemas.openxmlformats.org/drawingml/2006/picture">
+                  <pic:nvPicPr>
+                    <pic:cNvPr id="1288176787" name="Картина 1" descr="Картина, която съдържа текст, Шрифт, Паралелен, черно и бяло&#10;&#10;Описанието е генерирано автоматично"/>
+                    <pic:cNvPicPr/>
+                  </pic:nvPicPr>
+                  <pic:blipFill>
+                    <a:blip r:embed="rId33"/>
+                    <a:stretch>
+                      <a:fillRect/>
+                    </a:stretch>
+                  </pic:blipFill>
+                  <pic:spPr>
+                    <a:xfrm rot="16200000">
+                      <a:off x="0" y="0"/>
+                      <a:ext cx="7677496" cy="4632746"/>
+                    </a:xfrm>
+                    <a:prstGeom prst="rect">
+                      <a:avLst/>
+                    </a:prstGeom>
+                  </pic:spPr>
+                </pic:pic>
+              </a:graphicData>
+            </a:graphic>
+          </wp:inline>
+        </w:drawing>
+      </w:r>
+    </w:p>
+    <w:p/>
+    <w:p>
+      <w:r>
+        <w:t xml:space="preserve">Фиг. </w:t>
+      </w:r>
+      <w:r>
+        <w:t>2</w:t>
+      </w:r>
+      <w:r>
+        <w:t>3</w:t>
+      </w:r>
+      <w:r>
+        <w:t xml:space="preserve">. </w:t>
+      </w:r>
+      <w:r>
+        <w:t>Клас диаграма на всичките сервизи, който са употребени в разработката на системата за контрол на клиентите.</w:t>
+      </w:r>
+    </w:p>
+    <w:p>
+      <w:pPr>
+        <w:pStyle w:val="a8"/>
+      </w:pPr>
+      <w:r>
+        <w:lastRenderedPageBreak/>
+        <w:drawing>
+          <wp:inline distT="0" distB="0" distL="0" distR="0" wp14:anchorId="5CDCB2A2" wp14:editId="01565F2A">
+            <wp:extent cx="7986140" cy="5038264"/>
+            <wp:effectExtent l="6985" t="0" r="3175" b="3175"/>
+            <wp:docPr id="2062065447" name="Картина 1" descr="Картина, която съдържа текст, Шрифт, разписка, Паралелен&#10;&#10;Описанието е генерирано автоматично"/>
+            <wp:cNvGraphicFramePr>
+              <a:graphicFrameLocks xmlns:a="http://schemas.openxmlformats.org/drawingml/2006/main" noChangeAspect="1"/>
+            </wp:cNvGraphicFramePr>
+            <a:graphic xmlns:a="http://schemas.openxmlformats.org/drawingml/2006/main">
+              <a:graphicData uri="http://schemas.openxmlformats.org/drawingml/2006/picture">
+                <pic:pic xmlns:pic="http://schemas.openxmlformats.org/drawingml/2006/picture">
+                  <pic:nvPicPr>
+                    <pic:cNvPr id="2062065447" name="Картина 1" descr="Картина, която съдържа текст, Шрифт, разписка, Паралелен&#10;&#10;Описанието е генерирано автоматично"/>
+                    <pic:cNvPicPr/>
+                  </pic:nvPicPr>
+                  <pic:blipFill>
+                    <a:blip r:embed="rId34"/>
+                    <a:stretch>
+                      <a:fillRect/>
+                    </a:stretch>
+                  </pic:blipFill>
+                  <pic:spPr>
+                    <a:xfrm rot="16200000">
+                      <a:off x="0" y="0"/>
+                      <a:ext cx="8014635" cy="5056241"/>
+                    </a:xfrm>
+                    <a:prstGeom prst="rect">
+                      <a:avLst/>
+                    </a:prstGeom>
+                  </pic:spPr>
+                </pic:pic>
+              </a:graphicData>
+            </a:graphic>
+          </wp:inline>
+        </w:drawing>
+      </w:r>
+    </w:p>
+    <w:p>
+      <w:r>
+        <w:t>Фиг. .24. Клас диаграма на всички контролери.</w:t>
+      </w:r>
+    </w:p>
+    <w:p>
+      <w:pPr>
+        <w:pStyle w:val="3"/>
+        <w:numPr>
+          <w:ilvl w:val="0"/>
+          <w:numId w:val="21"/>
+        </w:numPr>
+        <w:rPr>
+          <w:noProof/>
+        </w:rPr>
+      </w:pPr>
+      <w:r>
+        <w:rPr>
+          <w:noProof/>
+        </w:rPr>
+        <w:lastRenderedPageBreak/>
+        <w:t>Тестване на системата</w:t>
+      </w:r>
+    </w:p>
+    <w:p/>
+    <w:p>
+      <w:r>
+        <w:t xml:space="preserve">Тестването на системата за контрол на клиентите и тестване в дълбочина е нужна туй като е заложено множествено функционалност </w:t>
+      </w:r>
+      <w:r>
+        <w:t xml:space="preserve">и гъвкавост при множеството от ситуации в които ще бъде разгъната. Затова за </w:t>
+      </w:r>
+      <w:r>
+        <w:t>осигуряване</w:t>
+      </w:r>
+      <w:r>
+        <w:t xml:space="preserve"> на </w:t>
+      </w:r>
+      <w:r>
+        <w:t>цялостности</w:t>
+      </w:r>
+      <w:r>
+        <w:t xml:space="preserve"> на тестовете е наложено те да в</w:t>
+      </w:r>
+      <w:r>
+        <w:t>к</w:t>
+      </w:r>
+      <w:r>
+        <w:t>л</w:t>
+      </w:r>
+      <w:r>
+        <w:t>ю</w:t>
+      </w:r>
+      <w:r>
+        <w:t>чват: единични тестове, интеграционни тест</w:t>
+      </w:r>
+      <w:r>
+        <w:t>ване</w:t>
+      </w:r>
+      <w:r>
+        <w:t xml:space="preserve">, тестове при разгъване, тестове при </w:t>
+      </w:r>
+      <w:r>
+        <w:t>взаимодействие</w:t>
+      </w:r>
+      <w:r>
+        <w:t xml:space="preserve"> с базата от данни</w:t>
+      </w:r>
+      <w:r>
+        <w:t>.</w:t>
+      </w:r>
+    </w:p>
+    <w:p/>
+    <w:p>
+      <w:r>
+        <w:t>Единичните тестове</w:t>
+      </w:r>
+    </w:p>
+    <w:p/>
+    <w:p>
+      <w:r>
+        <w:t>Интеграционните тестове</w:t>
+      </w:r>
+    </w:p>
+    <w:p/>
+    <w:p>
+      <w:r>
+        <w:t>Тестовете за базата от данни</w:t>
+      </w:r>
+    </w:p>
+    <w:p/>
+    <w:p>
+      <w:r>
+        <w:t xml:space="preserve">Тестове при разгъване </w:t>
       </w:r>
     </w:p>
     <w:p>
@@ -18171,7 +19499,6 @@
         </w:numPr>
       </w:pPr>
       <w:r>
-        <w:lastRenderedPageBreak/>
         <w:t>Реализация на потребителски интерфейс</w:t>
       </w:r>
     </w:p>
@@ -18299,7 +19626,11 @@
         <w:t xml:space="preserve"> html</w:t>
       </w:r>
       <w:r>
-        <w:t>. Когато се има и това в предвид може да се започне да се разглеждат сценариите на интерфейса. След като си знаме интерфейса на контролера как изглежда и как да го достъпи има свобода на креативността при дизайна на потребителския интерфейс. Следва да се открие клиентите които ще употребяват системата.</w:t>
+        <w:t xml:space="preserve">. Когато се има и това в предвид може да се започне да се разглеждат сценариите на интерфейса. </w:t>
+      </w:r>
+      <w:r>
+        <w:lastRenderedPageBreak/>
+        <w:t>След като си знаме интерфейса на контролера как изглежда и как да го достъпи има свобода на креативността при дизайна на потребителския интерфейс. Следва да се открие клиентите които ще употребяват системата.</w:t>
       </w:r>
       <w:r>
         <w:t xml:space="preserve"> Това е постижимо чрез употребата на персони.</w:t>
@@ -18346,18 +19677,17 @@
         <w:rPr>
           <w:noProof/>
         </w:rPr>
-        <w:lastRenderedPageBreak/>
         <w:drawing>
-          <wp:anchor distT="0" distB="0" distL="114300" distR="114300" simplePos="0" relativeHeight="251674624" behindDoc="0" locked="0" layoutInCell="1" allowOverlap="1" wp14:anchorId="2B37DEE4" wp14:editId="240E7C28">
+          <wp:anchor distT="0" distB="0" distL="114300" distR="114300" simplePos="0" relativeHeight="251674624" behindDoc="0" locked="0" layoutInCell="1" allowOverlap="1" wp14:anchorId="2B37DEE4" wp14:editId="4E39801C">
             <wp:simplePos x="0" y="0"/>
             <wp:positionH relativeFrom="column">
-              <wp:posOffset>125730</wp:posOffset>
+              <wp:posOffset>332056</wp:posOffset>
             </wp:positionH>
             <wp:positionV relativeFrom="paragraph">
-              <wp:posOffset>6</wp:posOffset>
+              <wp:posOffset>0</wp:posOffset>
             </wp:positionV>
-            <wp:extent cx="5726854" cy="3221355"/>
-            <wp:effectExtent l="0" t="0" r="7620" b="0"/>
+            <wp:extent cx="5404485" cy="3039745"/>
+            <wp:effectExtent l="0" t="0" r="5715" b="8255"/>
             <wp:wrapTopAndBottom/>
             <wp:docPr id="1771140326" name="Картина 8" descr="Картина, която съдържа текст, компютър, човек, екранна снимка&#10;&#10;Описанието е генерирано автоматично"/>
             <wp:cNvGraphicFramePr>
@@ -18373,7 +19703,7 @@
                     </pic:cNvPicPr>
                   </pic:nvPicPr>
                   <pic:blipFill>
-                    <a:blip r:embed="rId32" cstate="print">
+                    <a:blip r:embed="rId35" cstate="print">
                       <a:extLst>
                         <a:ext uri="{28A0092B-C50C-407E-A947-70E740481C1C}">
                           <a14:useLocalDpi xmlns:a14="http://schemas.microsoft.com/office/drawing/2010/main" val="0"/>
@@ -18388,81 +19718,7 @@
                   <pic:spPr bwMode="auto">
                     <a:xfrm>
                       <a:off x="0" y="0"/>
-                      <a:ext cx="5726854" cy="3221355"/>
-                    </a:xfrm>
-                    <a:prstGeom prst="rect">
-                      <a:avLst/>
-                    </a:prstGeom>
-                    <a:noFill/>
-                    <a:ln>
-                      <a:noFill/>
-                    </a:ln>
-                  </pic:spPr>
-                </pic:pic>
-              </a:graphicData>
-            </a:graphic>
-          </wp:anchor>
-        </w:drawing>
-      </w:r>
-      <w:r>
-        <w:t>Фиг. @@. Персона на работничка на системата за контрол на клиентите.</w:t>
-      </w:r>
-    </w:p>
-    <w:p>
-      <w:r>
-        <w:t xml:space="preserve">Следващата персона, която е разгледана, е на </w:t>
-      </w:r>
-      <w:r>
-        <w:t>касиер (Фиг. §§). Подобна на персоната на работник на гише тази персона представлява работник който ще използва системата за викане на клиенти и съответно обложвайки ги. Но тук поради възрастта на служителя се вземат на предвид технологическата компетентност, която е ниска. Тук идва и решението за опресняване на начина на извикване на клиенти към гишето.</w:t>
-      </w:r>
-    </w:p>
-    <w:p>
-      <w:r>
-        <w:rPr>
-          <w:noProof/>
-        </w:rPr>
-        <w:drawing>
-          <wp:anchor distT="0" distB="0" distL="114300" distR="114300" simplePos="0" relativeHeight="251658240" behindDoc="1" locked="0" layoutInCell="1" allowOverlap="1" wp14:anchorId="1773214E" wp14:editId="267F4D34">
-            <wp:simplePos x="0" y="0"/>
-            <wp:positionH relativeFrom="column">
-              <wp:posOffset>243714</wp:posOffset>
-            </wp:positionH>
-            <wp:positionV relativeFrom="paragraph">
-              <wp:posOffset>45362</wp:posOffset>
-            </wp:positionV>
-            <wp:extent cx="5557284" cy="3125972"/>
-            <wp:effectExtent l="0" t="0" r="2540" b="0"/>
-            <wp:wrapNone/>
-            <wp:docPr id="1573426596" name="Картина 9" descr="Картина, която съдържа текст, екранна снимка, човек, Уебсайт&#10;&#10;Описанието е генерирано автоматично"/>
-            <wp:cNvGraphicFramePr>
-              <a:graphicFrameLocks xmlns:a="http://schemas.openxmlformats.org/drawingml/2006/main" noChangeAspect="1"/>
-            </wp:cNvGraphicFramePr>
-            <a:graphic xmlns:a="http://schemas.openxmlformats.org/drawingml/2006/main">
-              <a:graphicData uri="http://schemas.openxmlformats.org/drawingml/2006/picture">
-                <pic:pic xmlns:pic="http://schemas.openxmlformats.org/drawingml/2006/picture">
-                  <pic:nvPicPr>
-                    <pic:cNvPr id="1573426596" name="Картина 9" descr="Картина, която съдържа текст, екранна снимка, човек, Уебсайт&#10;&#10;Описанието е генерирано автоматично"/>
-                    <pic:cNvPicPr>
-                      <a:picLocks noChangeAspect="1" noChangeArrowheads="1"/>
-                    </pic:cNvPicPr>
-                  </pic:nvPicPr>
-                  <pic:blipFill>
-                    <a:blip r:embed="rId33" cstate="print">
-                      <a:extLst>
-                        <a:ext uri="{28A0092B-C50C-407E-A947-70E740481C1C}">
-                          <a14:useLocalDpi xmlns:a14="http://schemas.microsoft.com/office/drawing/2010/main" val="0"/>
-                        </a:ext>
-                      </a:extLst>
-                    </a:blip>
-                    <a:srcRect/>
-                    <a:stretch>
-                      <a:fillRect/>
-                    </a:stretch>
-                  </pic:blipFill>
-                  <pic:spPr bwMode="auto">
-                    <a:xfrm>
-                      <a:off x="0" y="0"/>
-                      <a:ext cx="5557284" cy="3125972"/>
+                      <a:ext cx="5404485" cy="3039745"/>
                     </a:xfrm>
                     <a:prstGeom prst="rect">
                       <a:avLst/>
@@ -18484,6 +19740,95 @@
           </wp:anchor>
         </w:drawing>
       </w:r>
+      <w:r>
+        <w:t>Фиг. @@. Персона на работничка на системата за контрол на клиентите.</w:t>
+      </w:r>
+    </w:p>
+    <w:p>
+      <w:pPr>
+        <w:ind w:firstLine="0"/>
+      </w:pPr>
+    </w:p>
+    <w:p>
+      <w:r>
+        <w:t xml:space="preserve">Следващата персона, която е разгледана, е на </w:t>
+      </w:r>
+      <w:r>
+        <w:t xml:space="preserve">касиер (Фиг. §§). Подобна на персоната на работник на гише тази персона представлява работник който ще използва системата за викане на клиенти и съответно обложвайки ги. Но тук поради възрастта на служителя се вземат на предвид технологическата компетентност, </w:t>
+      </w:r>
+      <w:r>
+        <w:lastRenderedPageBreak/>
+        <w:t>която е ниска. Тук идва и решението за опресняване на начина на извикване на клиенти към гишето.</w:t>
+      </w:r>
+    </w:p>
+    <w:p>
+      <w:r>
+        <w:rPr>
+          <w:noProof/>
+        </w:rPr>
+        <w:drawing>
+          <wp:anchor distT="0" distB="0" distL="114300" distR="114300" simplePos="0" relativeHeight="251658240" behindDoc="1" locked="0" layoutInCell="1" allowOverlap="1" wp14:anchorId="1773214E" wp14:editId="17C581E0">
+            <wp:simplePos x="0" y="0"/>
+            <wp:positionH relativeFrom="column">
+              <wp:posOffset>332493</wp:posOffset>
+            </wp:positionH>
+            <wp:positionV relativeFrom="paragraph">
+              <wp:posOffset>44450</wp:posOffset>
+            </wp:positionV>
+            <wp:extent cx="5391398" cy="3032661"/>
+            <wp:effectExtent l="0" t="0" r="0" b="0"/>
+            <wp:wrapNone/>
+            <wp:docPr id="1573426596" name="Картина 9" descr="Картина, която съдържа текст, екранна снимка, човек, Уебсайт&#10;&#10;Описанието е генерирано автоматично"/>
+            <wp:cNvGraphicFramePr>
+              <a:graphicFrameLocks xmlns:a="http://schemas.openxmlformats.org/drawingml/2006/main" noChangeAspect="1"/>
+            </wp:cNvGraphicFramePr>
+            <a:graphic xmlns:a="http://schemas.openxmlformats.org/drawingml/2006/main">
+              <a:graphicData uri="http://schemas.openxmlformats.org/drawingml/2006/picture">
+                <pic:pic xmlns:pic="http://schemas.openxmlformats.org/drawingml/2006/picture">
+                  <pic:nvPicPr>
+                    <pic:cNvPr id="1573426596" name="Картина 9" descr="Картина, която съдържа текст, екранна снимка, човек, Уебсайт&#10;&#10;Описанието е генерирано автоматично"/>
+                    <pic:cNvPicPr>
+                      <a:picLocks noChangeAspect="1" noChangeArrowheads="1"/>
+                    </pic:cNvPicPr>
+                  </pic:nvPicPr>
+                  <pic:blipFill>
+                    <a:blip r:embed="rId36" cstate="print">
+                      <a:extLst>
+                        <a:ext uri="{28A0092B-C50C-407E-A947-70E740481C1C}">
+                          <a14:useLocalDpi xmlns:a14="http://schemas.microsoft.com/office/drawing/2010/main" val="0"/>
+                        </a:ext>
+                      </a:extLst>
+                    </a:blip>
+                    <a:srcRect/>
+                    <a:stretch>
+                      <a:fillRect/>
+                    </a:stretch>
+                  </pic:blipFill>
+                  <pic:spPr bwMode="auto">
+                    <a:xfrm>
+                      <a:off x="0" y="0"/>
+                      <a:ext cx="5391398" cy="3032661"/>
+                    </a:xfrm>
+                    <a:prstGeom prst="rect">
+                      <a:avLst/>
+                    </a:prstGeom>
+                    <a:noFill/>
+                    <a:ln>
+                      <a:noFill/>
+                    </a:ln>
+                  </pic:spPr>
+                </pic:pic>
+              </a:graphicData>
+            </a:graphic>
+            <wp14:sizeRelH relativeFrom="margin">
+              <wp14:pctWidth>0</wp14:pctWidth>
+            </wp14:sizeRelH>
+            <wp14:sizeRelV relativeFrom="margin">
+              <wp14:pctHeight>0</wp14:pctHeight>
+            </wp14:sizeRelV>
+          </wp:anchor>
+        </w:drawing>
+      </w:r>
     </w:p>
     <w:p/>
     <w:p/>
@@ -18506,7 +19851,6 @@
     </w:p>
     <w:p>
       <w:r>
-        <w:lastRenderedPageBreak/>
         <w:t xml:space="preserve">Следващата та персона която се разглежда е от страна на оперативния </w:t>
       </w:r>
       <w:r>
@@ -18598,7 +19942,7 @@
                     </pic:cNvPicPr>
                   </pic:nvPicPr>
                   <pic:blipFill>
-                    <a:blip r:embed="rId34" cstate="print">
+                    <a:blip r:embed="rId37" cstate="print">
                       <a:extLst>
                         <a:ext uri="{28A0092B-C50C-407E-A947-70E740481C1C}">
                           <a14:useLocalDpi xmlns:a14="http://schemas.microsoft.com/office/drawing/2010/main" val="0"/>
@@ -18653,7 +19997,6 @@
     <w:p/>
     <w:p>
       <w:r>
-        <w:lastRenderedPageBreak/>
         <w:t>Последна персона която е преценено че ще е нужно за оператор който върши двойна роля. Това е точно работник тип охрана, който едновременно проверява билети и следи за реда</w:t>
       </w:r>
       <w:r>
@@ -18763,7 +20106,7 @@
                     </pic:cNvPicPr>
                   </pic:nvPicPr>
                   <pic:blipFill>
-                    <a:blip r:embed="rId35" cstate="print">
+                    <a:blip r:embed="rId38" cstate="print">
                       <a:extLst>
                         <a:ext uri="{28A0092B-C50C-407E-A947-70E740481C1C}">
                           <a14:useLocalDpi xmlns:a14="http://schemas.microsoft.com/office/drawing/2010/main" val="0"/>
@@ -18818,20 +20161,22 @@
     <w:p/>
     <w:p>
       <w:r>
+        <w:t xml:space="preserve">След вземане на предвид широката гама от персони, които са разгледани, можем да ги приложим при конкретни функционалности как то и тематични забележки към потребителския интерфейс. Едно от решенията, които е взето да не се разглеждат конкретни персони за клиентите на системата за контрол. Поради естеството на системата се подразбира че клиентите ще са от всички различни прослойки на обществото и с различни предпочитания. Тук предпочитанията не играят роля, тъй като те по един или друг начин ще използват системата за да достъпът услугата която желаят. Но това не е знак да се предприемат драски решения за дизайна от страна на клиента а даже да се подходи по метод който масовото общество ще разбере. Това включва и управление за незрящи, като звукова и допирна сигнализация. </w:t>
+      </w:r>
+      <w:r>
+        <w:t xml:space="preserve">Тоест един метод за прилагане на системата за незрящи ще е да се съобщава звуково когато се извиква билет и някои билети да имат дупки в тях така че да са разчети ми чрез Брайловата азбука. </w:t>
+      </w:r>
+    </w:p>
+    <w:p/>
+    <w:p>
+      <w:r>
+        <w:t xml:space="preserve">Относно дизайна на физичните билетите те ще включват дата и час на издаване, име на услугата, кои гишета ги обслужват и колко души има пред тях. За метода на разпечатване на билети закупилия системата ще има избор да ползва какъвто си иска принтер за разпечатването на физични билети. Системата автоматично ще взема зададения принтер по подразбиране за разпечатване а за допълнителни настойки ще може да се достъпи чрез административния пален на системата. </w:t>
+      </w:r>
+    </w:p>
+    <w:p/>
+    <w:p>
+      <w:r>
         <w:lastRenderedPageBreak/>
-        <w:t xml:space="preserve">След вземане на предвид широката гама от персони, които са разгледани, можем да ги приложим при конкретни функционалности как то и тематични забележки към потребителския интерфейс. Едно от решенията, които е взето да не се разглеждат конкретни персони за клиентите на системата за контрол. Поради естеството на системата се подразбира че клиентите ще са от всички различни прослойки на обществото и с различни предпочитания. Тук предпочитанията не играят роля, тъй като те по един или друг начин ще използват системата за да достъпът услугата която желаят. Но това не е знак да се предприемат драски решения за дизайна от страна на клиента а даже да се подходи по метод който масовото общество ще разбере. Това включва и управление за незрящи, като звукова и допирна сигнализация. </w:t>
-      </w:r>
-      <w:r>
-        <w:t xml:space="preserve">Тоест един метод за прилагане на системата за незрящи ще е да се съобщава звуково когато се извиква билет и някои билети да имат дупки в тях така че да са разчети ми чрез Брайловата азбука. </w:t>
-      </w:r>
-    </w:p>
-    <w:p>
-      <w:r>
-        <w:t xml:space="preserve">Относно дизайна на физичните билетите те ще включват дата и час на издаване, име на услугата, кои гишета ги обслужват и колко души има пред тях. За метода на разпечатване на билети закупилия системата ще има избор да ползва какъвто си иска принтер за разпечатването на физични билети. Системата автоматично ще взема зададения принтер по подразбиране за разпечатване а за допълнителни настойки ще може да се достъпи чрез административния пален на системата. </w:t>
-      </w:r>
-    </w:p>
-    <w:p>
-      <w:r>
         <w:t xml:space="preserve">От другата страна имаме и електронните билети които ще са достъпни чрез уеб страница, където са изписани всички услуги на системата така че клиента да може да подбере желаната услуга и да си изтегли билет. След тегленето на билет клиента е препратен на уеб страница където изписва номера н билета и чакащите в реално време. Това позволява на клиента да може да </w:t>
       </w:r>
       <w:r>
@@ -18853,16 +20198,13 @@
         <w:t>Информативния дисплей представлява екран ( телевизор или уеб страница), които е настроен да показва реда и на кои гише те биват викани.</w:t>
       </w:r>
     </w:p>
+    <w:p/>
     <w:p>
       <w:r>
         <w:t>Преди осъществяването нужните уеб страници които ще се разработени първо се преглежда реда в които те ще са употребени. Вземайки персоните в предвид ще разгледаме реда по следния начин (Фиг, !!). Първо разглеждайки от страната на работния персонал и административния. След логване в системата за контрол на клиентите спрямо ролята те са прехвърляни или към административния панел или към даденото гише на което ще работят.</w:t>
       </w:r>
       <w:r>
-        <w:t xml:space="preserve"> Ако потребителя е клиент той ще бъде преведен към гишето което е предназначено. От там ще може да обслужва различните билети настроени за гишето ако има изтеглени такива. Но ако потребителя е администратор той ще е преправен към страницата за редактиране на </w:t>
-      </w:r>
-      <w:r>
-        <w:lastRenderedPageBreak/>
-        <w:t>елементите на опашката ката: гишета, услуги, артиколи, машини ако има такива и статистиката по системата.</w:t>
+        <w:t xml:space="preserve"> Ако потребителя е клиент той ще бъде преведен към гишето което е предназначено. От там ще може да обслужва различните билети настроени за гишето ако има изтеглени такива. Но ако потребителя е администратор той ще е преправен към страницата за редактиране на елементите на опашката ката: гишета, услуги, артиколи, машини ако има такива и статистиката по системата.</w:t>
       </w:r>
       <w:r>
         <w:t xml:space="preserve"> След като знаем всичко това може да се премине към разглеждането на страната отговорна за теглене на билети.</w:t>
@@ -18915,7 +20257,7 @@
                     </pic:cNvPicPr>
                   </pic:nvPicPr>
                   <pic:blipFill>
-                    <a:blip r:embed="rId36">
+                    <a:blip r:embed="rId39">
                       <a:extLst>
                         <a:ext uri="{28A0092B-C50C-407E-A947-70E740481C1C}">
                           <a14:useLocalDpi xmlns:a14="http://schemas.microsoft.com/office/drawing/2010/main" val="0"/>
@@ -18950,6 +20292,7 @@
     <w:p/>
     <w:p>
       <w:r>
+        <w:lastRenderedPageBreak/>
         <w:t xml:space="preserve">Фиг. !!. </w:t>
       </w:r>
       <w:r>
@@ -19020,7 +20363,7 @@
                     </pic:cNvPicPr>
                   </pic:nvPicPr>
                   <pic:blipFill>
-                    <a:blip r:embed="rId37" cstate="print">
+                    <a:blip r:embed="rId40" cstate="print">
                       <a:extLst>
                         <a:ext uri="{28A0092B-C50C-407E-A947-70E740481C1C}">
                           <a14:useLocalDpi xmlns:a14="http://schemas.microsoft.com/office/drawing/2010/main" val="0"/>
@@ -19077,11 +20420,7 @@
         <w:t xml:space="preserve">навигират </w:t>
       </w:r>
       <w:r>
-        <w:t xml:space="preserve">приложението, е от ценно значение при синтезирането на дизайна на потребителския </w:t>
-      </w:r>
-      <w:r>
-        <w:lastRenderedPageBreak/>
-        <w:t>интерфейс</w:t>
+        <w:t>приложението, е от ценно значение при синтезирането на дизайна на потребителския интерфейс</w:t>
       </w:r>
       <w:r>
         <w:rPr>
@@ -19155,7 +20494,7 @@
                     <pic:cNvPicPr/>
                   </pic:nvPicPr>
                   <pic:blipFill>
-                    <a:blip r:embed="rId38">
+                    <a:blip r:embed="rId41">
                       <a:extLst>
                         <a:ext uri="{28A0092B-C50C-407E-A947-70E740481C1C}">
                           <a14:useLocalDpi xmlns:a14="http://schemas.microsoft.com/office/drawing/2010/main" val="0"/>
@@ -19189,6 +20528,7 @@
         </w:rPr>
       </w:pPr>
       <w:r>
+        <w:lastRenderedPageBreak/>
         <w:t>Фиг. ++. Гамата от цветове използвани за разработка на потребителския интерфейс.</w:t>
       </w:r>
     </w:p>
@@ -19338,7 +20678,6 @@
         <w:rPr>
           <w:noProof/>
         </w:rPr>
-        <w:lastRenderedPageBreak/>
         <w:drawing>
           <wp:anchor distT="0" distB="0" distL="114300" distR="114300" simplePos="0" relativeHeight="251682816" behindDoc="1" locked="0" layoutInCell="1" allowOverlap="1" wp14:anchorId="20D8C3AF" wp14:editId="73780FD1">
             <wp:simplePos x="0" y="0"/>
@@ -19365,7 +20704,7 @@
                     </pic:cNvPicPr>
                   </pic:nvPicPr>
                   <pic:blipFill>
-                    <a:blip r:embed="rId39">
+                    <a:blip r:embed="rId42">
                       <a:extLst>
                         <a:ext uri="{28A0092B-C50C-407E-A947-70E740481C1C}">
                           <a14:useLocalDpi xmlns:a14="http://schemas.microsoft.com/office/drawing/2010/main" val="0"/>
@@ -19427,7 +20766,7 @@
                     <pic:cNvPicPr/>
                   </pic:nvPicPr>
                   <pic:blipFill>
-                    <a:blip r:embed="rId40"/>
+                    <a:blip r:embed="rId43"/>
                     <a:stretch>
                       <a:fillRect/>
                     </a:stretch>
@@ -19489,7 +20828,7 @@
                     <pic:cNvPicPr/>
                   </pic:nvPicPr>
                   <pic:blipFill>
-                    <a:blip r:embed="rId41">
+                    <a:blip r:embed="rId44">
                       <a:extLst>
                         <a:ext uri="{28A0092B-C50C-407E-A947-70E740481C1C}">
                           <a14:useLocalDpi xmlns:a14="http://schemas.microsoft.com/office/drawing/2010/main" val="0"/>
@@ -19535,6 +20874,7 @@
         <w:rPr>
           <w:noProof/>
         </w:rPr>
+        <w:lastRenderedPageBreak/>
         <w:drawing>
           <wp:anchor distT="0" distB="0" distL="114300" distR="114300" simplePos="0" relativeHeight="251680768" behindDoc="1" locked="0" layoutInCell="1" allowOverlap="1" wp14:anchorId="38F7A578" wp14:editId="738AAC36">
             <wp:simplePos x="0" y="0"/>
@@ -19561,7 +20901,7 @@
                     </pic:cNvPicPr>
                   </pic:nvPicPr>
                   <pic:blipFill>
-                    <a:blip r:embed="rId42" cstate="print">
+                    <a:blip r:embed="rId45" cstate="print">
                       <a:extLst>
                         <a:ext uri="{28A0092B-C50C-407E-A947-70E740481C1C}">
                           <a14:useLocalDpi xmlns:a14="http://schemas.microsoft.com/office/drawing/2010/main" val="0"/>
@@ -19665,16 +21005,11 @@
     </w:p>
     <w:p/>
     <w:p/>
-    <w:p/>
-    <w:p/>
-    <w:p/>
-    <w:p/>
-    <w:p/>
-    <w:p/>
-    <w:p/>
-    <w:p/>
-    <w:p/>
-    <w:p/>
+    <w:p>
+      <w:pPr>
+        <w:ind w:firstLine="0"/>
+      </w:pPr>
+    </w:p>
     <w:p>
       <w:pPr>
         <w:pStyle w:val="1"/>
@@ -19712,14 +21047,14 @@
           <w:rFonts w:cs="Times New Roman"/>
         </w:rPr>
       </w:pPr>
-      <w:bookmarkStart w:id="9" w:name="_Toc135738719"/>
+      <w:bookmarkStart w:id="10" w:name="_Toc135738719"/>
       <w:r>
         <w:rPr>
           <w:rFonts w:cs="Times New Roman"/>
         </w:rPr>
         <w:t>Използвана литература</w:t>
       </w:r>
-      <w:bookmarkEnd w:id="9"/>
+      <w:bookmarkEnd w:id="10"/>
     </w:p>
     <w:p>
       <w:pPr>
@@ -19739,14 +21074,14 @@
           <w:rFonts w:cs="Times New Roman"/>
         </w:rPr>
       </w:pPr>
-      <w:bookmarkStart w:id="10" w:name="_Toc135738720"/>
+      <w:bookmarkStart w:id="11" w:name="_Toc135738720"/>
       <w:r>
         <w:rPr>
           <w:rFonts w:cs="Times New Roman"/>
         </w:rPr>
         <w:t>Приложения</w:t>
       </w:r>
-      <w:bookmarkEnd w:id="10"/>
+      <w:bookmarkEnd w:id="11"/>
     </w:p>
     <w:p>
       <w:r>
@@ -20252,16 +21587,16 @@
     </w:lvl>
   </w:abstractNum>
   <w:abstractNum w:abstractNumId="4" w15:restartNumberingAfterBreak="0">
-    <w:nsid w:val="25AD053E"/>
+    <w:nsid w:val="1F15138E"/>
     <w:multiLevelType w:val="hybridMultilevel"/>
-    <w:tmpl w:val="7CBEE0DA"/>
+    <w:tmpl w:val="AB28A0C6"/>
     <w:lvl w:ilvl="0" w:tplc="04020001">
       <w:start w:val="1"/>
       <w:numFmt w:val="bullet"/>
       <w:lvlText w:val=""/>
       <w:lvlJc w:val="left"/>
       <w:pPr>
-        <w:ind w:left="720" w:hanging="360"/>
+        <w:ind w:left="1287" w:hanging="360"/>
       </w:pPr>
       <w:rPr>
         <w:rFonts w:ascii="Symbol" w:hAnsi="Symbol" w:hint="default"/>
@@ -20273,7 +21608,7 @@
       <w:lvlText w:val="o"/>
       <w:lvlJc w:val="left"/>
       <w:pPr>
-        <w:ind w:left="1440" w:hanging="360"/>
+        <w:ind w:left="2007" w:hanging="360"/>
       </w:pPr>
       <w:rPr>
         <w:rFonts w:ascii="Courier New" w:hAnsi="Courier New" w:cs="Courier New" w:hint="default"/>
@@ -20285,7 +21620,7 @@
       <w:lvlText w:val=""/>
       <w:lvlJc w:val="left"/>
       <w:pPr>
-        <w:ind w:left="2160" w:hanging="360"/>
+        <w:ind w:left="2727" w:hanging="360"/>
       </w:pPr>
       <w:rPr>
         <w:rFonts w:ascii="Wingdings" w:hAnsi="Wingdings" w:hint="default"/>
@@ -20297,7 +21632,7 @@
       <w:lvlText w:val=""/>
       <w:lvlJc w:val="left"/>
       <w:pPr>
-        <w:ind w:left="2880" w:hanging="360"/>
+        <w:ind w:left="3447" w:hanging="360"/>
       </w:pPr>
       <w:rPr>
         <w:rFonts w:ascii="Symbol" w:hAnsi="Symbol" w:hint="default"/>
@@ -20309,7 +21644,7 @@
       <w:lvlText w:val="o"/>
       <w:lvlJc w:val="left"/>
       <w:pPr>
-        <w:ind w:left="3600" w:hanging="360"/>
+        <w:ind w:left="4167" w:hanging="360"/>
       </w:pPr>
       <w:rPr>
         <w:rFonts w:ascii="Courier New" w:hAnsi="Courier New" w:cs="Courier New" w:hint="default"/>
@@ -20321,7 +21656,7 @@
       <w:lvlText w:val=""/>
       <w:lvlJc w:val="left"/>
       <w:pPr>
-        <w:ind w:left="4320" w:hanging="360"/>
+        <w:ind w:left="4887" w:hanging="360"/>
       </w:pPr>
       <w:rPr>
         <w:rFonts w:ascii="Wingdings" w:hAnsi="Wingdings" w:hint="default"/>
@@ -20333,7 +21668,7 @@
       <w:lvlText w:val=""/>
       <w:lvlJc w:val="left"/>
       <w:pPr>
-        <w:ind w:left="5040" w:hanging="360"/>
+        <w:ind w:left="5607" w:hanging="360"/>
       </w:pPr>
       <w:rPr>
         <w:rFonts w:ascii="Symbol" w:hAnsi="Symbol" w:hint="default"/>
@@ -20345,7 +21680,7 @@
       <w:lvlText w:val="o"/>
       <w:lvlJc w:val="left"/>
       <w:pPr>
-        <w:ind w:left="5760" w:hanging="360"/>
+        <w:ind w:left="6327" w:hanging="360"/>
       </w:pPr>
       <w:rPr>
         <w:rFonts w:ascii="Courier New" w:hAnsi="Courier New" w:cs="Courier New" w:hint="default"/>
@@ -20357,7 +21692,7 @@
       <w:lvlText w:val=""/>
       <w:lvlJc w:val="left"/>
       <w:pPr>
-        <w:ind w:left="6480" w:hanging="360"/>
+        <w:ind w:left="7047" w:hanging="360"/>
       </w:pPr>
       <w:rPr>
         <w:rFonts w:ascii="Wingdings" w:hAnsi="Wingdings" w:hint="default"/>
@@ -20365,16 +21700,16 @@
     </w:lvl>
   </w:abstractNum>
   <w:abstractNum w:abstractNumId="5" w15:restartNumberingAfterBreak="0">
-    <w:nsid w:val="2A832C49"/>
+    <w:nsid w:val="25AD053E"/>
     <w:multiLevelType w:val="hybridMultilevel"/>
-    <w:tmpl w:val="674A0E42"/>
+    <w:tmpl w:val="7CBEE0DA"/>
     <w:lvl w:ilvl="0" w:tplc="04020001">
       <w:start w:val="1"/>
       <w:numFmt w:val="bullet"/>
       <w:lvlText w:val=""/>
       <w:lvlJc w:val="left"/>
       <w:pPr>
-        <w:ind w:left="1287" w:hanging="360"/>
+        <w:ind w:left="720" w:hanging="360"/>
       </w:pPr>
       <w:rPr>
         <w:rFonts w:ascii="Symbol" w:hAnsi="Symbol" w:hint="default"/>
@@ -20386,7 +21721,7 @@
       <w:lvlText w:val="o"/>
       <w:lvlJc w:val="left"/>
       <w:pPr>
-        <w:ind w:left="2007" w:hanging="360"/>
+        <w:ind w:left="1440" w:hanging="360"/>
       </w:pPr>
       <w:rPr>
         <w:rFonts w:ascii="Courier New" w:hAnsi="Courier New" w:cs="Courier New" w:hint="default"/>
@@ -20398,7 +21733,7 @@
       <w:lvlText w:val=""/>
       <w:lvlJc w:val="left"/>
       <w:pPr>
-        <w:ind w:left="2727" w:hanging="360"/>
+        <w:ind w:left="2160" w:hanging="360"/>
       </w:pPr>
       <w:rPr>
         <w:rFonts w:ascii="Wingdings" w:hAnsi="Wingdings" w:hint="default"/>
@@ -20410,7 +21745,7 @@
       <w:lvlText w:val=""/>
       <w:lvlJc w:val="left"/>
       <w:pPr>
-        <w:ind w:left="3447" w:hanging="360"/>
+        <w:ind w:left="2880" w:hanging="360"/>
       </w:pPr>
       <w:rPr>
         <w:rFonts w:ascii="Symbol" w:hAnsi="Symbol" w:hint="default"/>
@@ -20422,7 +21757,7 @@
       <w:lvlText w:val="o"/>
       <w:lvlJc w:val="left"/>
       <w:pPr>
-        <w:ind w:left="4167" w:hanging="360"/>
+        <w:ind w:left="3600" w:hanging="360"/>
       </w:pPr>
       <w:rPr>
         <w:rFonts w:ascii="Courier New" w:hAnsi="Courier New" w:cs="Courier New" w:hint="default"/>
@@ -20434,7 +21769,7 @@
       <w:lvlText w:val=""/>
       <w:lvlJc w:val="left"/>
       <w:pPr>
-        <w:ind w:left="4887" w:hanging="360"/>
+        <w:ind w:left="4320" w:hanging="360"/>
       </w:pPr>
       <w:rPr>
         <w:rFonts w:ascii="Wingdings" w:hAnsi="Wingdings" w:hint="default"/>
@@ -20446,7 +21781,7 @@
       <w:lvlText w:val=""/>
       <w:lvlJc w:val="left"/>
       <w:pPr>
-        <w:ind w:left="5607" w:hanging="360"/>
+        <w:ind w:left="5040" w:hanging="360"/>
       </w:pPr>
       <w:rPr>
         <w:rFonts w:ascii="Symbol" w:hAnsi="Symbol" w:hint="default"/>
@@ -20458,7 +21793,7 @@
       <w:lvlText w:val="o"/>
       <w:lvlJc w:val="left"/>
       <w:pPr>
-        <w:ind w:left="6327" w:hanging="360"/>
+        <w:ind w:left="5760" w:hanging="360"/>
       </w:pPr>
       <w:rPr>
         <w:rFonts w:ascii="Courier New" w:hAnsi="Courier New" w:cs="Courier New" w:hint="default"/>
@@ -20470,7 +21805,7 @@
       <w:lvlText w:val=""/>
       <w:lvlJc w:val="left"/>
       <w:pPr>
-        <w:ind w:left="7047" w:hanging="360"/>
+        <w:ind w:left="6480" w:hanging="360"/>
       </w:pPr>
       <w:rPr>
         <w:rFonts w:ascii="Wingdings" w:hAnsi="Wingdings" w:hint="default"/>
@@ -20478,16 +21813,16 @@
     </w:lvl>
   </w:abstractNum>
   <w:abstractNum w:abstractNumId="6" w15:restartNumberingAfterBreak="0">
-    <w:nsid w:val="2E301DCA"/>
+    <w:nsid w:val="2A832C49"/>
     <w:multiLevelType w:val="hybridMultilevel"/>
-    <w:tmpl w:val="08C0EF6E"/>
+    <w:tmpl w:val="674A0E42"/>
     <w:lvl w:ilvl="0" w:tplc="04020001">
       <w:start w:val="1"/>
       <w:numFmt w:val="bullet"/>
       <w:lvlText w:val=""/>
       <w:lvlJc w:val="left"/>
       <w:pPr>
-        <w:ind w:left="1068" w:hanging="360"/>
+        <w:ind w:left="1287" w:hanging="360"/>
       </w:pPr>
       <w:rPr>
         <w:rFonts w:ascii="Symbol" w:hAnsi="Symbol" w:hint="default"/>
@@ -20499,7 +21834,7 @@
       <w:lvlText w:val="o"/>
       <w:lvlJc w:val="left"/>
       <w:pPr>
-        <w:ind w:left="1788" w:hanging="360"/>
+        <w:ind w:left="2007" w:hanging="360"/>
       </w:pPr>
       <w:rPr>
         <w:rFonts w:ascii="Courier New" w:hAnsi="Courier New" w:cs="Courier New" w:hint="default"/>
@@ -20511,7 +21846,7 @@
       <w:lvlText w:val=""/>
       <w:lvlJc w:val="left"/>
       <w:pPr>
-        <w:ind w:left="2508" w:hanging="360"/>
+        <w:ind w:left="2727" w:hanging="360"/>
       </w:pPr>
       <w:rPr>
         <w:rFonts w:ascii="Wingdings" w:hAnsi="Wingdings" w:hint="default"/>
@@ -20523,7 +21858,7 @@
       <w:lvlText w:val=""/>
       <w:lvlJc w:val="left"/>
       <w:pPr>
-        <w:ind w:left="3228" w:hanging="360"/>
+        <w:ind w:left="3447" w:hanging="360"/>
       </w:pPr>
       <w:rPr>
         <w:rFonts w:ascii="Symbol" w:hAnsi="Symbol" w:hint="default"/>
@@ -20535,7 +21870,7 @@
       <w:lvlText w:val="o"/>
       <w:lvlJc w:val="left"/>
       <w:pPr>
-        <w:ind w:left="3948" w:hanging="360"/>
+        <w:ind w:left="4167" w:hanging="360"/>
       </w:pPr>
       <w:rPr>
         <w:rFonts w:ascii="Courier New" w:hAnsi="Courier New" w:cs="Courier New" w:hint="default"/>
@@ -20547,7 +21882,7 @@
       <w:lvlText w:val=""/>
       <w:lvlJc w:val="left"/>
       <w:pPr>
-        <w:ind w:left="4668" w:hanging="360"/>
+        <w:ind w:left="4887" w:hanging="360"/>
       </w:pPr>
       <w:rPr>
         <w:rFonts w:ascii="Wingdings" w:hAnsi="Wingdings" w:hint="default"/>
@@ -20559,7 +21894,7 @@
       <w:lvlText w:val=""/>
       <w:lvlJc w:val="left"/>
       <w:pPr>
-        <w:ind w:left="5388" w:hanging="360"/>
+        <w:ind w:left="5607" w:hanging="360"/>
       </w:pPr>
       <w:rPr>
         <w:rFonts w:ascii="Symbol" w:hAnsi="Symbol" w:hint="default"/>
@@ -20571,7 +21906,7 @@
       <w:lvlText w:val="o"/>
       <w:lvlJc w:val="left"/>
       <w:pPr>
-        <w:ind w:left="6108" w:hanging="360"/>
+        <w:ind w:left="6327" w:hanging="360"/>
       </w:pPr>
       <w:rPr>
         <w:rFonts w:ascii="Courier New" w:hAnsi="Courier New" w:cs="Courier New" w:hint="default"/>
@@ -20583,7 +21918,7 @@
       <w:lvlText w:val=""/>
       <w:lvlJc w:val="left"/>
       <w:pPr>
-        <w:ind w:left="6828" w:hanging="360"/>
+        <w:ind w:left="7047" w:hanging="360"/>
       </w:pPr>
       <w:rPr>
         <w:rFonts w:ascii="Wingdings" w:hAnsi="Wingdings" w:hint="default"/>
@@ -20591,16 +21926,16 @@
     </w:lvl>
   </w:abstractNum>
   <w:abstractNum w:abstractNumId="7" w15:restartNumberingAfterBreak="0">
-    <w:nsid w:val="331F6A04"/>
+    <w:nsid w:val="2E301DCA"/>
     <w:multiLevelType w:val="hybridMultilevel"/>
-    <w:tmpl w:val="CE2C1226"/>
+    <w:tmpl w:val="08C0EF6E"/>
     <w:lvl w:ilvl="0" w:tplc="04020001">
       <w:start w:val="1"/>
       <w:numFmt w:val="bullet"/>
       <w:lvlText w:val=""/>
       <w:lvlJc w:val="left"/>
       <w:pPr>
-        <w:ind w:left="1287" w:hanging="360"/>
+        <w:ind w:left="1068" w:hanging="360"/>
       </w:pPr>
       <w:rPr>
         <w:rFonts w:ascii="Symbol" w:hAnsi="Symbol" w:hint="default"/>
@@ -20612,7 +21947,7 @@
       <w:lvlText w:val="o"/>
       <w:lvlJc w:val="left"/>
       <w:pPr>
-        <w:ind w:left="2007" w:hanging="360"/>
+        <w:ind w:left="1788" w:hanging="360"/>
       </w:pPr>
       <w:rPr>
         <w:rFonts w:ascii="Courier New" w:hAnsi="Courier New" w:cs="Courier New" w:hint="default"/>
@@ -20624,7 +21959,7 @@
       <w:lvlText w:val=""/>
       <w:lvlJc w:val="left"/>
       <w:pPr>
-        <w:ind w:left="2727" w:hanging="360"/>
+        <w:ind w:left="2508" w:hanging="360"/>
       </w:pPr>
       <w:rPr>
         <w:rFonts w:ascii="Wingdings" w:hAnsi="Wingdings" w:hint="default"/>
@@ -20636,7 +21971,7 @@
       <w:lvlText w:val=""/>
       <w:lvlJc w:val="left"/>
       <w:pPr>
-        <w:ind w:left="3447" w:hanging="360"/>
+        <w:ind w:left="3228" w:hanging="360"/>
       </w:pPr>
       <w:rPr>
         <w:rFonts w:ascii="Symbol" w:hAnsi="Symbol" w:hint="default"/>
@@ -20648,7 +21983,7 @@
       <w:lvlText w:val="o"/>
       <w:lvlJc w:val="left"/>
       <w:pPr>
-        <w:ind w:left="4167" w:hanging="360"/>
+        <w:ind w:left="3948" w:hanging="360"/>
       </w:pPr>
       <w:rPr>
         <w:rFonts w:ascii="Courier New" w:hAnsi="Courier New" w:cs="Courier New" w:hint="default"/>
@@ -20660,7 +21995,7 @@
       <w:lvlText w:val=""/>
       <w:lvlJc w:val="left"/>
       <w:pPr>
-        <w:ind w:left="4887" w:hanging="360"/>
+        <w:ind w:left="4668" w:hanging="360"/>
       </w:pPr>
       <w:rPr>
         <w:rFonts w:ascii="Wingdings" w:hAnsi="Wingdings" w:hint="default"/>
@@ -20672,7 +22007,7 @@
       <w:lvlText w:val=""/>
       <w:lvlJc w:val="left"/>
       <w:pPr>
-        <w:ind w:left="5607" w:hanging="360"/>
+        <w:ind w:left="5388" w:hanging="360"/>
       </w:pPr>
       <w:rPr>
         <w:rFonts w:ascii="Symbol" w:hAnsi="Symbol" w:hint="default"/>
@@ -20684,7 +22019,7 @@
       <w:lvlText w:val="o"/>
       <w:lvlJc w:val="left"/>
       <w:pPr>
-        <w:ind w:left="6327" w:hanging="360"/>
+        <w:ind w:left="6108" w:hanging="360"/>
       </w:pPr>
       <w:rPr>
         <w:rFonts w:ascii="Courier New" w:hAnsi="Courier New" w:cs="Courier New" w:hint="default"/>
@@ -20696,7 +22031,7 @@
       <w:lvlText w:val=""/>
       <w:lvlJc w:val="left"/>
       <w:pPr>
-        <w:ind w:left="7047" w:hanging="360"/>
+        <w:ind w:left="6828" w:hanging="360"/>
       </w:pPr>
       <w:rPr>
         <w:rFonts w:ascii="Wingdings" w:hAnsi="Wingdings" w:hint="default"/>
@@ -20704,102 +22039,16 @@
     </w:lvl>
   </w:abstractNum>
   <w:abstractNum w:abstractNumId="8" w15:restartNumberingAfterBreak="0">
-    <w:nsid w:val="36D412AB"/>
+    <w:nsid w:val="331F6A04"/>
     <w:multiLevelType w:val="hybridMultilevel"/>
-    <w:tmpl w:val="C1AC5804"/>
-    <w:lvl w:ilvl="0" w:tplc="0402000F">
-      <w:start w:val="1"/>
-      <w:numFmt w:val="decimal"/>
-      <w:lvlText w:val="%1."/>
-      <w:lvlJc w:val="left"/>
-      <w:pPr>
-        <w:ind w:left="720" w:hanging="360"/>
-      </w:pPr>
-    </w:lvl>
-    <w:lvl w:ilvl="1" w:tplc="04020019" w:tentative="1">
-      <w:start w:val="1"/>
-      <w:numFmt w:val="lowerLetter"/>
-      <w:lvlText w:val="%2."/>
-      <w:lvlJc w:val="left"/>
-      <w:pPr>
-        <w:ind w:left="1440" w:hanging="360"/>
-      </w:pPr>
-    </w:lvl>
-    <w:lvl w:ilvl="2" w:tplc="0402001B" w:tentative="1">
-      <w:start w:val="1"/>
-      <w:numFmt w:val="lowerRoman"/>
-      <w:lvlText w:val="%3."/>
-      <w:lvlJc w:val="right"/>
-      <w:pPr>
-        <w:ind w:left="2160" w:hanging="180"/>
-      </w:pPr>
-    </w:lvl>
-    <w:lvl w:ilvl="3" w:tplc="0402000F" w:tentative="1">
-      <w:start w:val="1"/>
-      <w:numFmt w:val="decimal"/>
-      <w:lvlText w:val="%4."/>
-      <w:lvlJc w:val="left"/>
-      <w:pPr>
-        <w:ind w:left="2880" w:hanging="360"/>
-      </w:pPr>
-    </w:lvl>
-    <w:lvl w:ilvl="4" w:tplc="04020019" w:tentative="1">
-      <w:start w:val="1"/>
-      <w:numFmt w:val="lowerLetter"/>
-      <w:lvlText w:val="%5."/>
-      <w:lvlJc w:val="left"/>
-      <w:pPr>
-        <w:ind w:left="3600" w:hanging="360"/>
-      </w:pPr>
-    </w:lvl>
-    <w:lvl w:ilvl="5" w:tplc="0402001B" w:tentative="1">
-      <w:start w:val="1"/>
-      <w:numFmt w:val="lowerRoman"/>
-      <w:lvlText w:val="%6."/>
-      <w:lvlJc w:val="right"/>
-      <w:pPr>
-        <w:ind w:left="4320" w:hanging="180"/>
-      </w:pPr>
-    </w:lvl>
-    <w:lvl w:ilvl="6" w:tplc="0402000F" w:tentative="1">
-      <w:start w:val="1"/>
-      <w:numFmt w:val="decimal"/>
-      <w:lvlText w:val="%7."/>
-      <w:lvlJc w:val="left"/>
-      <w:pPr>
-        <w:ind w:left="5040" w:hanging="360"/>
-      </w:pPr>
-    </w:lvl>
-    <w:lvl w:ilvl="7" w:tplc="04020019" w:tentative="1">
-      <w:start w:val="1"/>
-      <w:numFmt w:val="lowerLetter"/>
-      <w:lvlText w:val="%8."/>
-      <w:lvlJc w:val="left"/>
-      <w:pPr>
-        <w:ind w:left="5760" w:hanging="360"/>
-      </w:pPr>
-    </w:lvl>
-    <w:lvl w:ilvl="8" w:tplc="0402001B" w:tentative="1">
-      <w:start w:val="1"/>
-      <w:numFmt w:val="lowerRoman"/>
-      <w:lvlText w:val="%9."/>
-      <w:lvlJc w:val="right"/>
-      <w:pPr>
-        <w:ind w:left="6480" w:hanging="180"/>
-      </w:pPr>
-    </w:lvl>
-  </w:abstractNum>
-  <w:abstractNum w:abstractNumId="9" w15:restartNumberingAfterBreak="0">
-    <w:nsid w:val="3A633653"/>
-    <w:multiLevelType w:val="hybridMultilevel"/>
-    <w:tmpl w:val="E5CA306E"/>
+    <w:tmpl w:val="CE2C1226"/>
     <w:lvl w:ilvl="0" w:tplc="04020001">
       <w:start w:val="1"/>
       <w:numFmt w:val="bullet"/>
       <w:lvlText w:val=""/>
       <w:lvlJc w:val="left"/>
       <w:pPr>
-        <w:ind w:left="720" w:hanging="360"/>
+        <w:ind w:left="1287" w:hanging="360"/>
       </w:pPr>
       <w:rPr>
         <w:rFonts w:ascii="Symbol" w:hAnsi="Symbol" w:hint="default"/>
@@ -20811,7 +22060,7 @@
       <w:lvlText w:val="o"/>
       <w:lvlJc w:val="left"/>
       <w:pPr>
-        <w:ind w:left="1440" w:hanging="360"/>
+        <w:ind w:left="2007" w:hanging="360"/>
       </w:pPr>
       <w:rPr>
         <w:rFonts w:ascii="Courier New" w:hAnsi="Courier New" w:cs="Courier New" w:hint="default"/>
@@ -20823,7 +22072,7 @@
       <w:lvlText w:val=""/>
       <w:lvlJc w:val="left"/>
       <w:pPr>
-        <w:ind w:left="2160" w:hanging="360"/>
+        <w:ind w:left="2727" w:hanging="360"/>
       </w:pPr>
       <w:rPr>
         <w:rFonts w:ascii="Wingdings" w:hAnsi="Wingdings" w:hint="default"/>
@@ -20835,7 +22084,7 @@
       <w:lvlText w:val=""/>
       <w:lvlJc w:val="left"/>
       <w:pPr>
-        <w:ind w:left="2880" w:hanging="360"/>
+        <w:ind w:left="3447" w:hanging="360"/>
       </w:pPr>
       <w:rPr>
         <w:rFonts w:ascii="Symbol" w:hAnsi="Symbol" w:hint="default"/>
@@ -20847,7 +22096,7 @@
       <w:lvlText w:val="o"/>
       <w:lvlJc w:val="left"/>
       <w:pPr>
-        <w:ind w:left="3600" w:hanging="360"/>
+        <w:ind w:left="4167" w:hanging="360"/>
       </w:pPr>
       <w:rPr>
         <w:rFonts w:ascii="Courier New" w:hAnsi="Courier New" w:cs="Courier New" w:hint="default"/>
@@ -20859,7 +22108,7 @@
       <w:lvlText w:val=""/>
       <w:lvlJc w:val="left"/>
       <w:pPr>
-        <w:ind w:left="4320" w:hanging="360"/>
+        <w:ind w:left="4887" w:hanging="360"/>
       </w:pPr>
       <w:rPr>
         <w:rFonts w:ascii="Wingdings" w:hAnsi="Wingdings" w:hint="default"/>
@@ -20871,7 +22120,7 @@
       <w:lvlText w:val=""/>
       <w:lvlJc w:val="left"/>
       <w:pPr>
-        <w:ind w:left="5040" w:hanging="360"/>
+        <w:ind w:left="5607" w:hanging="360"/>
       </w:pPr>
       <w:rPr>
         <w:rFonts w:ascii="Symbol" w:hAnsi="Symbol" w:hint="default"/>
@@ -20883,7 +22132,7 @@
       <w:lvlText w:val="o"/>
       <w:lvlJc w:val="left"/>
       <w:pPr>
-        <w:ind w:left="5760" w:hanging="360"/>
+        <w:ind w:left="6327" w:hanging="360"/>
       </w:pPr>
       <w:rPr>
         <w:rFonts w:ascii="Courier New" w:hAnsi="Courier New" w:cs="Courier New" w:hint="default"/>
@@ -20895,17 +22144,17 @@
       <w:lvlText w:val=""/>
       <w:lvlJc w:val="left"/>
       <w:pPr>
-        <w:ind w:left="6480" w:hanging="360"/>
+        <w:ind w:left="7047" w:hanging="360"/>
       </w:pPr>
       <w:rPr>
         <w:rFonts w:ascii="Wingdings" w:hAnsi="Wingdings" w:hint="default"/>
       </w:rPr>
     </w:lvl>
   </w:abstractNum>
-  <w:abstractNum w:abstractNumId="10" w15:restartNumberingAfterBreak="0">
-    <w:nsid w:val="44FA5EA7"/>
+  <w:abstractNum w:abstractNumId="9" w15:restartNumberingAfterBreak="0">
+    <w:nsid w:val="36D412AB"/>
     <w:multiLevelType w:val="hybridMultilevel"/>
-    <w:tmpl w:val="5DCEFFD4"/>
+    <w:tmpl w:val="C1AC5804"/>
     <w:lvl w:ilvl="0" w:tplc="0402000F">
       <w:start w:val="1"/>
       <w:numFmt w:val="decimal"/>
@@ -20915,7 +22164,7 @@
         <w:ind w:left="720" w:hanging="360"/>
       </w:pPr>
     </w:lvl>
-    <w:lvl w:ilvl="1" w:tplc="FFFFFFFF" w:tentative="1">
+    <w:lvl w:ilvl="1" w:tplc="04020019" w:tentative="1">
       <w:start w:val="1"/>
       <w:numFmt w:val="lowerLetter"/>
       <w:lvlText w:val="%2."/>
@@ -20924,7 +22173,7 @@
         <w:ind w:left="1440" w:hanging="360"/>
       </w:pPr>
     </w:lvl>
-    <w:lvl w:ilvl="2" w:tplc="FFFFFFFF" w:tentative="1">
+    <w:lvl w:ilvl="2" w:tplc="0402001B" w:tentative="1">
       <w:start w:val="1"/>
       <w:numFmt w:val="lowerRoman"/>
       <w:lvlText w:val="%3."/>
@@ -20933,7 +22182,7 @@
         <w:ind w:left="2160" w:hanging="180"/>
       </w:pPr>
     </w:lvl>
-    <w:lvl w:ilvl="3" w:tplc="FFFFFFFF" w:tentative="1">
+    <w:lvl w:ilvl="3" w:tplc="0402000F" w:tentative="1">
       <w:start w:val="1"/>
       <w:numFmt w:val="decimal"/>
       <w:lvlText w:val="%4."/>
@@ -20942,7 +22191,7 @@
         <w:ind w:left="2880" w:hanging="360"/>
       </w:pPr>
     </w:lvl>
-    <w:lvl w:ilvl="4" w:tplc="FFFFFFFF" w:tentative="1">
+    <w:lvl w:ilvl="4" w:tplc="04020019" w:tentative="1">
       <w:start w:val="1"/>
       <w:numFmt w:val="lowerLetter"/>
       <w:lvlText w:val="%5."/>
@@ -20951,7 +22200,7 @@
         <w:ind w:left="3600" w:hanging="360"/>
       </w:pPr>
     </w:lvl>
-    <w:lvl w:ilvl="5" w:tplc="FFFFFFFF" w:tentative="1">
+    <w:lvl w:ilvl="5" w:tplc="0402001B" w:tentative="1">
       <w:start w:val="1"/>
       <w:numFmt w:val="lowerRoman"/>
       <w:lvlText w:val="%6."/>
@@ -20960,7 +22209,7 @@
         <w:ind w:left="4320" w:hanging="180"/>
       </w:pPr>
     </w:lvl>
-    <w:lvl w:ilvl="6" w:tplc="FFFFFFFF" w:tentative="1">
+    <w:lvl w:ilvl="6" w:tplc="0402000F" w:tentative="1">
       <w:start w:val="1"/>
       <w:numFmt w:val="decimal"/>
       <w:lvlText w:val="%7."/>
@@ -20969,7 +22218,7 @@
         <w:ind w:left="5040" w:hanging="360"/>
       </w:pPr>
     </w:lvl>
-    <w:lvl w:ilvl="7" w:tplc="FFFFFFFF" w:tentative="1">
+    <w:lvl w:ilvl="7" w:tplc="04020019" w:tentative="1">
       <w:start w:val="1"/>
       <w:numFmt w:val="lowerLetter"/>
       <w:lvlText w:val="%8."/>
@@ -20978,7 +22227,7 @@
         <w:ind w:left="5760" w:hanging="360"/>
       </w:pPr>
     </w:lvl>
-    <w:lvl w:ilvl="8" w:tplc="FFFFFFFF" w:tentative="1">
+    <w:lvl w:ilvl="8" w:tplc="0402001B" w:tentative="1">
       <w:start w:val="1"/>
       <w:numFmt w:val="lowerRoman"/>
       <w:lvlText w:val="%9."/>
@@ -20988,17 +22237,17 @@
       </w:pPr>
     </w:lvl>
   </w:abstractNum>
-  <w:abstractNum w:abstractNumId="11" w15:restartNumberingAfterBreak="0">
-    <w:nsid w:val="46CC38CE"/>
+  <w:abstractNum w:abstractNumId="10" w15:restartNumberingAfterBreak="0">
+    <w:nsid w:val="3A633653"/>
     <w:multiLevelType w:val="hybridMultilevel"/>
-    <w:tmpl w:val="09DA4226"/>
+    <w:tmpl w:val="E5CA306E"/>
     <w:lvl w:ilvl="0" w:tplc="04020001">
       <w:start w:val="1"/>
       <w:numFmt w:val="bullet"/>
       <w:lvlText w:val=""/>
       <w:lvlJc w:val="left"/>
       <w:pPr>
-        <w:ind w:left="1287" w:hanging="360"/>
+        <w:ind w:left="720" w:hanging="360"/>
       </w:pPr>
       <w:rPr>
         <w:rFonts w:ascii="Symbol" w:hAnsi="Symbol" w:hint="default"/>
@@ -21010,7 +22259,7 @@
       <w:lvlText w:val="o"/>
       <w:lvlJc w:val="left"/>
       <w:pPr>
-        <w:ind w:left="2007" w:hanging="360"/>
+        <w:ind w:left="1440" w:hanging="360"/>
       </w:pPr>
       <w:rPr>
         <w:rFonts w:ascii="Courier New" w:hAnsi="Courier New" w:cs="Courier New" w:hint="default"/>
@@ -21022,7 +22271,7 @@
       <w:lvlText w:val=""/>
       <w:lvlJc w:val="left"/>
       <w:pPr>
-        <w:ind w:left="2727" w:hanging="360"/>
+        <w:ind w:left="2160" w:hanging="360"/>
       </w:pPr>
       <w:rPr>
         <w:rFonts w:ascii="Wingdings" w:hAnsi="Wingdings" w:hint="default"/>
@@ -21034,7 +22283,7 @@
       <w:lvlText w:val=""/>
       <w:lvlJc w:val="left"/>
       <w:pPr>
-        <w:ind w:left="3447" w:hanging="360"/>
+        <w:ind w:left="2880" w:hanging="360"/>
       </w:pPr>
       <w:rPr>
         <w:rFonts w:ascii="Symbol" w:hAnsi="Symbol" w:hint="default"/>
@@ -21046,7 +22295,7 @@
       <w:lvlText w:val="o"/>
       <w:lvlJc w:val="left"/>
       <w:pPr>
-        <w:ind w:left="4167" w:hanging="360"/>
+        <w:ind w:left="3600" w:hanging="360"/>
       </w:pPr>
       <w:rPr>
         <w:rFonts w:ascii="Courier New" w:hAnsi="Courier New" w:cs="Courier New" w:hint="default"/>
@@ -21058,7 +22307,7 @@
       <w:lvlText w:val=""/>
       <w:lvlJc w:val="left"/>
       <w:pPr>
-        <w:ind w:left="4887" w:hanging="360"/>
+        <w:ind w:left="4320" w:hanging="360"/>
       </w:pPr>
       <w:rPr>
         <w:rFonts w:ascii="Wingdings" w:hAnsi="Wingdings" w:hint="default"/>
@@ -21070,7 +22319,7 @@
       <w:lvlText w:val=""/>
       <w:lvlJc w:val="left"/>
       <w:pPr>
-        <w:ind w:left="5607" w:hanging="360"/>
+        <w:ind w:left="5040" w:hanging="360"/>
       </w:pPr>
       <w:rPr>
         <w:rFonts w:ascii="Symbol" w:hAnsi="Symbol" w:hint="default"/>
@@ -21082,7 +22331,7 @@
       <w:lvlText w:val="o"/>
       <w:lvlJc w:val="left"/>
       <w:pPr>
-        <w:ind w:left="6327" w:hanging="360"/>
+        <w:ind w:left="5760" w:hanging="360"/>
       </w:pPr>
       <w:rPr>
         <w:rFonts w:ascii="Courier New" w:hAnsi="Courier New" w:cs="Courier New" w:hint="default"/>
@@ -21094,18 +22343,18 @@
       <w:lvlText w:val=""/>
       <w:lvlJc w:val="left"/>
       <w:pPr>
-        <w:ind w:left="7047" w:hanging="360"/>
+        <w:ind w:left="6480" w:hanging="360"/>
       </w:pPr>
       <w:rPr>
         <w:rFonts w:ascii="Wingdings" w:hAnsi="Wingdings" w:hint="default"/>
       </w:rPr>
     </w:lvl>
   </w:abstractNum>
-  <w:abstractNum w:abstractNumId="12" w15:restartNumberingAfterBreak="0">
-    <w:nsid w:val="4A56013D"/>
+  <w:abstractNum w:abstractNumId="11" w15:restartNumberingAfterBreak="0">
+    <w:nsid w:val="44FA5EA7"/>
     <w:multiLevelType w:val="hybridMultilevel"/>
-    <w:tmpl w:val="13FE4DEC"/>
-    <w:lvl w:ilvl="0" w:tplc="FFFFFFFF">
+    <w:tmpl w:val="5DCEFFD4"/>
+    <w:lvl w:ilvl="0" w:tplc="0402000F">
       <w:start w:val="1"/>
       <w:numFmt w:val="decimal"/>
       <w:lvlText w:val="%1."/>
@@ -21187,103 +22436,17 @@
       </w:pPr>
     </w:lvl>
   </w:abstractNum>
-  <w:abstractNum w:abstractNumId="13" w15:restartNumberingAfterBreak="0">
-    <w:nsid w:val="4AAD1951"/>
+  <w:abstractNum w:abstractNumId="12" w15:restartNumberingAfterBreak="0">
+    <w:nsid w:val="46CC38CE"/>
     <w:multiLevelType w:val="hybridMultilevel"/>
-    <w:tmpl w:val="9E747346"/>
-    <w:lvl w:ilvl="0" w:tplc="04020013">
-      <w:start w:val="1"/>
-      <w:numFmt w:val="upperRoman"/>
-      <w:lvlText w:val="%1."/>
-      <w:lvlJc w:val="right"/>
-      <w:pPr>
-        <w:ind w:left="720" w:hanging="180"/>
-      </w:pPr>
-    </w:lvl>
-    <w:lvl w:ilvl="1" w:tplc="04020019" w:tentative="1">
-      <w:start w:val="1"/>
-      <w:numFmt w:val="lowerLetter"/>
-      <w:lvlText w:val="%2."/>
-      <w:lvlJc w:val="left"/>
-      <w:pPr>
-        <w:ind w:left="1440" w:hanging="360"/>
-      </w:pPr>
-    </w:lvl>
-    <w:lvl w:ilvl="2" w:tplc="0402001B" w:tentative="1">
-      <w:start w:val="1"/>
-      <w:numFmt w:val="lowerRoman"/>
-      <w:lvlText w:val="%3."/>
-      <w:lvlJc w:val="right"/>
-      <w:pPr>
-        <w:ind w:left="2160" w:hanging="180"/>
-      </w:pPr>
-    </w:lvl>
-    <w:lvl w:ilvl="3" w:tplc="0402000F" w:tentative="1">
-      <w:start w:val="1"/>
-      <w:numFmt w:val="decimal"/>
-      <w:lvlText w:val="%4."/>
-      <w:lvlJc w:val="left"/>
-      <w:pPr>
-        <w:ind w:left="2880" w:hanging="360"/>
-      </w:pPr>
-    </w:lvl>
-    <w:lvl w:ilvl="4" w:tplc="04020019" w:tentative="1">
-      <w:start w:val="1"/>
-      <w:numFmt w:val="lowerLetter"/>
-      <w:lvlText w:val="%5."/>
-      <w:lvlJc w:val="left"/>
-      <w:pPr>
-        <w:ind w:left="3600" w:hanging="360"/>
-      </w:pPr>
-    </w:lvl>
-    <w:lvl w:ilvl="5" w:tplc="0402001B" w:tentative="1">
-      <w:start w:val="1"/>
-      <w:numFmt w:val="lowerRoman"/>
-      <w:lvlText w:val="%6."/>
-      <w:lvlJc w:val="right"/>
-      <w:pPr>
-        <w:ind w:left="4320" w:hanging="180"/>
-      </w:pPr>
-    </w:lvl>
-    <w:lvl w:ilvl="6" w:tplc="0402000F" w:tentative="1">
-      <w:start w:val="1"/>
-      <w:numFmt w:val="decimal"/>
-      <w:lvlText w:val="%7."/>
-      <w:lvlJc w:val="left"/>
-      <w:pPr>
-        <w:ind w:left="5040" w:hanging="360"/>
-      </w:pPr>
-    </w:lvl>
-    <w:lvl w:ilvl="7" w:tplc="04020019" w:tentative="1">
-      <w:start w:val="1"/>
-      <w:numFmt w:val="lowerLetter"/>
-      <w:lvlText w:val="%8."/>
-      <w:lvlJc w:val="left"/>
-      <w:pPr>
-        <w:ind w:left="5760" w:hanging="360"/>
-      </w:pPr>
-    </w:lvl>
-    <w:lvl w:ilvl="8" w:tplc="0402001B" w:tentative="1">
-      <w:start w:val="1"/>
-      <w:numFmt w:val="lowerRoman"/>
-      <w:lvlText w:val="%9."/>
-      <w:lvlJc w:val="right"/>
-      <w:pPr>
-        <w:ind w:left="6480" w:hanging="180"/>
-      </w:pPr>
-    </w:lvl>
-  </w:abstractNum>
-  <w:abstractNum w:abstractNumId="14" w15:restartNumberingAfterBreak="0">
-    <w:nsid w:val="4C116026"/>
-    <w:multiLevelType w:val="hybridMultilevel"/>
-    <w:tmpl w:val="D38656E6"/>
+    <w:tmpl w:val="09DA4226"/>
     <w:lvl w:ilvl="0" w:tplc="04020001">
       <w:start w:val="1"/>
       <w:numFmt w:val="bullet"/>
       <w:lvlText w:val=""/>
       <w:lvlJc w:val="left"/>
       <w:pPr>
-        <w:ind w:left="720" w:hanging="360"/>
+        <w:ind w:left="1287" w:hanging="360"/>
       </w:pPr>
       <w:rPr>
         <w:rFonts w:ascii="Symbol" w:hAnsi="Symbol" w:hint="default"/>
@@ -21295,7 +22458,7 @@
       <w:lvlText w:val="o"/>
       <w:lvlJc w:val="left"/>
       <w:pPr>
-        <w:ind w:left="1440" w:hanging="360"/>
+        <w:ind w:left="2007" w:hanging="360"/>
       </w:pPr>
       <w:rPr>
         <w:rFonts w:ascii="Courier New" w:hAnsi="Courier New" w:cs="Courier New" w:hint="default"/>
@@ -21307,7 +22470,7 @@
       <w:lvlText w:val=""/>
       <w:lvlJc w:val="left"/>
       <w:pPr>
-        <w:ind w:left="2160" w:hanging="360"/>
+        <w:ind w:left="2727" w:hanging="360"/>
       </w:pPr>
       <w:rPr>
         <w:rFonts w:ascii="Wingdings" w:hAnsi="Wingdings" w:hint="default"/>
@@ -21319,7 +22482,7 @@
       <w:lvlText w:val=""/>
       <w:lvlJc w:val="left"/>
       <w:pPr>
-        <w:ind w:left="2880" w:hanging="360"/>
+        <w:ind w:left="3447" w:hanging="360"/>
       </w:pPr>
       <w:rPr>
         <w:rFonts w:ascii="Symbol" w:hAnsi="Symbol" w:hint="default"/>
@@ -21331,7 +22494,7 @@
       <w:lvlText w:val="o"/>
       <w:lvlJc w:val="left"/>
       <w:pPr>
-        <w:ind w:left="3600" w:hanging="360"/>
+        <w:ind w:left="4167" w:hanging="360"/>
       </w:pPr>
       <w:rPr>
         <w:rFonts w:ascii="Courier New" w:hAnsi="Courier New" w:cs="Courier New" w:hint="default"/>
@@ -21343,7 +22506,7 @@
       <w:lvlText w:val=""/>
       <w:lvlJc w:val="left"/>
       <w:pPr>
-        <w:ind w:left="4320" w:hanging="360"/>
+        <w:ind w:left="4887" w:hanging="360"/>
       </w:pPr>
       <w:rPr>
         <w:rFonts w:ascii="Wingdings" w:hAnsi="Wingdings" w:hint="default"/>
@@ -21355,7 +22518,7 @@
       <w:lvlText w:val=""/>
       <w:lvlJc w:val="left"/>
       <w:pPr>
-        <w:ind w:left="5040" w:hanging="360"/>
+        <w:ind w:left="5607" w:hanging="360"/>
       </w:pPr>
       <w:rPr>
         <w:rFonts w:ascii="Symbol" w:hAnsi="Symbol" w:hint="default"/>
@@ -21367,7 +22530,7 @@
       <w:lvlText w:val="o"/>
       <w:lvlJc w:val="left"/>
       <w:pPr>
-        <w:ind w:left="5760" w:hanging="360"/>
+        <w:ind w:left="6327" w:hanging="360"/>
       </w:pPr>
       <w:rPr>
         <w:rFonts w:ascii="Courier New" w:hAnsi="Courier New" w:cs="Courier New" w:hint="default"/>
@@ -21379,24 +22542,110 @@
       <w:lvlText w:val=""/>
       <w:lvlJc w:val="left"/>
       <w:pPr>
-        <w:ind w:left="6480" w:hanging="360"/>
+        <w:ind w:left="7047" w:hanging="360"/>
       </w:pPr>
       <w:rPr>
         <w:rFonts w:ascii="Wingdings" w:hAnsi="Wingdings" w:hint="default"/>
       </w:rPr>
     </w:lvl>
   </w:abstractNum>
-  <w:abstractNum w:abstractNumId="15" w15:restartNumberingAfterBreak="0">
-    <w:nsid w:val="524A2C6B"/>
+  <w:abstractNum w:abstractNumId="13" w15:restartNumberingAfterBreak="0">
+    <w:nsid w:val="4A56013D"/>
     <w:multiLevelType w:val="hybridMultilevel"/>
-    <w:tmpl w:val="0F1291C8"/>
-    <w:lvl w:ilvl="0" w:tplc="0402000F">
+    <w:tmpl w:val="13FE4DEC"/>
+    <w:lvl w:ilvl="0" w:tplc="FFFFFFFF">
       <w:start w:val="1"/>
       <w:numFmt w:val="decimal"/>
       <w:lvlText w:val="%1."/>
       <w:lvlJc w:val="left"/>
       <w:pPr>
-        <w:ind w:left="1287" w:hanging="360"/>
+        <w:ind w:left="720" w:hanging="360"/>
+      </w:pPr>
+    </w:lvl>
+    <w:lvl w:ilvl="1" w:tplc="FFFFFFFF" w:tentative="1">
+      <w:start w:val="1"/>
+      <w:numFmt w:val="lowerLetter"/>
+      <w:lvlText w:val="%2."/>
+      <w:lvlJc w:val="left"/>
+      <w:pPr>
+        <w:ind w:left="1440" w:hanging="360"/>
+      </w:pPr>
+    </w:lvl>
+    <w:lvl w:ilvl="2" w:tplc="FFFFFFFF" w:tentative="1">
+      <w:start w:val="1"/>
+      <w:numFmt w:val="lowerRoman"/>
+      <w:lvlText w:val="%3."/>
+      <w:lvlJc w:val="right"/>
+      <w:pPr>
+        <w:ind w:left="2160" w:hanging="180"/>
+      </w:pPr>
+    </w:lvl>
+    <w:lvl w:ilvl="3" w:tplc="FFFFFFFF" w:tentative="1">
+      <w:start w:val="1"/>
+      <w:numFmt w:val="decimal"/>
+      <w:lvlText w:val="%4."/>
+      <w:lvlJc w:val="left"/>
+      <w:pPr>
+        <w:ind w:left="2880" w:hanging="360"/>
+      </w:pPr>
+    </w:lvl>
+    <w:lvl w:ilvl="4" w:tplc="FFFFFFFF" w:tentative="1">
+      <w:start w:val="1"/>
+      <w:numFmt w:val="lowerLetter"/>
+      <w:lvlText w:val="%5."/>
+      <w:lvlJc w:val="left"/>
+      <w:pPr>
+        <w:ind w:left="3600" w:hanging="360"/>
+      </w:pPr>
+    </w:lvl>
+    <w:lvl w:ilvl="5" w:tplc="FFFFFFFF" w:tentative="1">
+      <w:start w:val="1"/>
+      <w:numFmt w:val="lowerRoman"/>
+      <w:lvlText w:val="%6."/>
+      <w:lvlJc w:val="right"/>
+      <w:pPr>
+        <w:ind w:left="4320" w:hanging="180"/>
+      </w:pPr>
+    </w:lvl>
+    <w:lvl w:ilvl="6" w:tplc="FFFFFFFF" w:tentative="1">
+      <w:start w:val="1"/>
+      <w:numFmt w:val="decimal"/>
+      <w:lvlText w:val="%7."/>
+      <w:lvlJc w:val="left"/>
+      <w:pPr>
+        <w:ind w:left="5040" w:hanging="360"/>
+      </w:pPr>
+    </w:lvl>
+    <w:lvl w:ilvl="7" w:tplc="FFFFFFFF" w:tentative="1">
+      <w:start w:val="1"/>
+      <w:numFmt w:val="lowerLetter"/>
+      <w:lvlText w:val="%8."/>
+      <w:lvlJc w:val="left"/>
+      <w:pPr>
+        <w:ind w:left="5760" w:hanging="360"/>
+      </w:pPr>
+    </w:lvl>
+    <w:lvl w:ilvl="8" w:tplc="FFFFFFFF" w:tentative="1">
+      <w:start w:val="1"/>
+      <w:numFmt w:val="lowerRoman"/>
+      <w:lvlText w:val="%9."/>
+      <w:lvlJc w:val="right"/>
+      <w:pPr>
+        <w:ind w:left="6480" w:hanging="180"/>
+      </w:pPr>
+    </w:lvl>
+  </w:abstractNum>
+  <w:abstractNum w:abstractNumId="14" w15:restartNumberingAfterBreak="0">
+    <w:nsid w:val="4AAD1951"/>
+    <w:multiLevelType w:val="hybridMultilevel"/>
+    <w:tmpl w:val="9E747346"/>
+    <w:lvl w:ilvl="0" w:tplc="04020013">
+      <w:start w:val="1"/>
+      <w:numFmt w:val="upperRoman"/>
+      <w:lvlText w:val="%1."/>
+      <w:lvlJc w:val="right"/>
+      <w:pPr>
+        <w:ind w:left="720" w:hanging="180"/>
       </w:pPr>
     </w:lvl>
     <w:lvl w:ilvl="1" w:tplc="04020019" w:tentative="1">
@@ -21405,7 +22654,7 @@
       <w:lvlText w:val="%2."/>
       <w:lvlJc w:val="left"/>
       <w:pPr>
-        <w:ind w:left="2007" w:hanging="360"/>
+        <w:ind w:left="1440" w:hanging="360"/>
       </w:pPr>
     </w:lvl>
     <w:lvl w:ilvl="2" w:tplc="0402001B" w:tentative="1">
@@ -21414,7 +22663,7 @@
       <w:lvlText w:val="%3."/>
       <w:lvlJc w:val="right"/>
       <w:pPr>
-        <w:ind w:left="2727" w:hanging="180"/>
+        <w:ind w:left="2160" w:hanging="180"/>
       </w:pPr>
     </w:lvl>
     <w:lvl w:ilvl="3" w:tplc="0402000F" w:tentative="1">
@@ -21423,7 +22672,7 @@
       <w:lvlText w:val="%4."/>
       <w:lvlJc w:val="left"/>
       <w:pPr>
-        <w:ind w:left="3447" w:hanging="360"/>
+        <w:ind w:left="2880" w:hanging="360"/>
       </w:pPr>
     </w:lvl>
     <w:lvl w:ilvl="4" w:tplc="04020019" w:tentative="1">
@@ -21432,7 +22681,7 @@
       <w:lvlText w:val="%5."/>
       <w:lvlJc w:val="left"/>
       <w:pPr>
-        <w:ind w:left="4167" w:hanging="360"/>
+        <w:ind w:left="3600" w:hanging="360"/>
       </w:pPr>
     </w:lvl>
     <w:lvl w:ilvl="5" w:tplc="0402001B" w:tentative="1">
@@ -21441,7 +22690,7 @@
       <w:lvlText w:val="%6."/>
       <w:lvlJc w:val="right"/>
       <w:pPr>
-        <w:ind w:left="4887" w:hanging="180"/>
+        <w:ind w:left="4320" w:hanging="180"/>
       </w:pPr>
     </w:lvl>
     <w:lvl w:ilvl="6" w:tplc="0402000F" w:tentative="1">
@@ -21450,7 +22699,7 @@
       <w:lvlText w:val="%7."/>
       <w:lvlJc w:val="left"/>
       <w:pPr>
-        <w:ind w:left="5607" w:hanging="360"/>
+        <w:ind w:left="5040" w:hanging="360"/>
       </w:pPr>
     </w:lvl>
     <w:lvl w:ilvl="7" w:tplc="04020019" w:tentative="1">
@@ -21459,7 +22708,7 @@
       <w:lvlText w:val="%8."/>
       <w:lvlJc w:val="left"/>
       <w:pPr>
-        <w:ind w:left="6327" w:hanging="360"/>
+        <w:ind w:left="5760" w:hanging="360"/>
       </w:pPr>
     </w:lvl>
     <w:lvl w:ilvl="8" w:tplc="0402001B" w:tentative="1">
@@ -21468,100 +22717,14 @@
       <w:lvlText w:val="%9."/>
       <w:lvlJc w:val="right"/>
       <w:pPr>
-        <w:ind w:left="7047" w:hanging="180"/>
+        <w:ind w:left="6480" w:hanging="180"/>
       </w:pPr>
     </w:lvl>
   </w:abstractNum>
-  <w:abstractNum w:abstractNumId="16" w15:restartNumberingAfterBreak="0">
-    <w:nsid w:val="53FA5FCE"/>
+  <w:abstractNum w:abstractNumId="15" w15:restartNumberingAfterBreak="0">
+    <w:nsid w:val="4C116026"/>
     <w:multiLevelType w:val="hybridMultilevel"/>
-    <w:tmpl w:val="5F40AFAA"/>
-    <w:lvl w:ilvl="0" w:tplc="04020013">
-      <w:start w:val="1"/>
-      <w:numFmt w:val="upperRoman"/>
-      <w:lvlText w:val="%1."/>
-      <w:lvlJc w:val="right"/>
-      <w:pPr>
-        <w:ind w:left="720" w:hanging="360"/>
-      </w:pPr>
-    </w:lvl>
-    <w:lvl w:ilvl="1" w:tplc="04020019" w:tentative="1">
-      <w:start w:val="1"/>
-      <w:numFmt w:val="lowerLetter"/>
-      <w:lvlText w:val="%2."/>
-      <w:lvlJc w:val="left"/>
-      <w:pPr>
-        <w:ind w:left="1440" w:hanging="360"/>
-      </w:pPr>
-    </w:lvl>
-    <w:lvl w:ilvl="2" w:tplc="0402001B" w:tentative="1">
-      <w:start w:val="1"/>
-      <w:numFmt w:val="lowerRoman"/>
-      <w:lvlText w:val="%3."/>
-      <w:lvlJc w:val="right"/>
-      <w:pPr>
-        <w:ind w:left="2160" w:hanging="180"/>
-      </w:pPr>
-    </w:lvl>
-    <w:lvl w:ilvl="3" w:tplc="0402000F" w:tentative="1">
-      <w:start w:val="1"/>
-      <w:numFmt w:val="decimal"/>
-      <w:lvlText w:val="%4."/>
-      <w:lvlJc w:val="left"/>
-      <w:pPr>
-        <w:ind w:left="2880" w:hanging="360"/>
-      </w:pPr>
-    </w:lvl>
-    <w:lvl w:ilvl="4" w:tplc="04020019" w:tentative="1">
-      <w:start w:val="1"/>
-      <w:numFmt w:val="lowerLetter"/>
-      <w:lvlText w:val="%5."/>
-      <w:lvlJc w:val="left"/>
-      <w:pPr>
-        <w:ind w:left="3600" w:hanging="360"/>
-      </w:pPr>
-    </w:lvl>
-    <w:lvl w:ilvl="5" w:tplc="0402001B" w:tentative="1">
-      <w:start w:val="1"/>
-      <w:numFmt w:val="lowerRoman"/>
-      <w:lvlText w:val="%6."/>
-      <w:lvlJc w:val="right"/>
-      <w:pPr>
-        <w:ind w:left="4320" w:hanging="180"/>
-      </w:pPr>
-    </w:lvl>
-    <w:lvl w:ilvl="6" w:tplc="0402000F" w:tentative="1">
-      <w:start w:val="1"/>
-      <w:numFmt w:val="decimal"/>
-      <w:lvlText w:val="%7."/>
-      <w:lvlJc w:val="left"/>
-      <w:pPr>
-        <w:ind w:left="5040" w:hanging="360"/>
-      </w:pPr>
-    </w:lvl>
-    <w:lvl w:ilvl="7" w:tplc="04020019" w:tentative="1">
-      <w:start w:val="1"/>
-      <w:numFmt w:val="lowerLetter"/>
-      <w:lvlText w:val="%8."/>
-      <w:lvlJc w:val="left"/>
-      <w:pPr>
-        <w:ind w:left="5760" w:hanging="360"/>
-      </w:pPr>
-    </w:lvl>
-    <w:lvl w:ilvl="8" w:tplc="0402001B" w:tentative="1">
-      <w:start w:val="1"/>
-      <w:numFmt w:val="lowerRoman"/>
-      <w:lvlText w:val="%9."/>
-      <w:lvlJc w:val="right"/>
-      <w:pPr>
-        <w:ind w:left="6480" w:hanging="180"/>
-      </w:pPr>
-    </w:lvl>
-  </w:abstractNum>
-  <w:abstractNum w:abstractNumId="17" w15:restartNumberingAfterBreak="0">
-    <w:nsid w:val="6BCF3613"/>
-    <w:multiLevelType w:val="hybridMultilevel"/>
-    <w:tmpl w:val="CDB2C63A"/>
+    <w:tmpl w:val="D38656E6"/>
     <w:lvl w:ilvl="0" w:tplc="04020001">
       <w:start w:val="1"/>
       <w:numFmt w:val="bullet"/>
@@ -21671,10 +22834,182 @@
       </w:rPr>
     </w:lvl>
   </w:abstractNum>
+  <w:abstractNum w:abstractNumId="16" w15:restartNumberingAfterBreak="0">
+    <w:nsid w:val="524A2C6B"/>
+    <w:multiLevelType w:val="hybridMultilevel"/>
+    <w:tmpl w:val="0F1291C8"/>
+    <w:lvl w:ilvl="0" w:tplc="0402000F">
+      <w:start w:val="1"/>
+      <w:numFmt w:val="decimal"/>
+      <w:lvlText w:val="%1."/>
+      <w:lvlJc w:val="left"/>
+      <w:pPr>
+        <w:ind w:left="1287" w:hanging="360"/>
+      </w:pPr>
+    </w:lvl>
+    <w:lvl w:ilvl="1" w:tplc="04020019" w:tentative="1">
+      <w:start w:val="1"/>
+      <w:numFmt w:val="lowerLetter"/>
+      <w:lvlText w:val="%2."/>
+      <w:lvlJc w:val="left"/>
+      <w:pPr>
+        <w:ind w:left="2007" w:hanging="360"/>
+      </w:pPr>
+    </w:lvl>
+    <w:lvl w:ilvl="2" w:tplc="0402001B" w:tentative="1">
+      <w:start w:val="1"/>
+      <w:numFmt w:val="lowerRoman"/>
+      <w:lvlText w:val="%3."/>
+      <w:lvlJc w:val="right"/>
+      <w:pPr>
+        <w:ind w:left="2727" w:hanging="180"/>
+      </w:pPr>
+    </w:lvl>
+    <w:lvl w:ilvl="3" w:tplc="0402000F" w:tentative="1">
+      <w:start w:val="1"/>
+      <w:numFmt w:val="decimal"/>
+      <w:lvlText w:val="%4."/>
+      <w:lvlJc w:val="left"/>
+      <w:pPr>
+        <w:ind w:left="3447" w:hanging="360"/>
+      </w:pPr>
+    </w:lvl>
+    <w:lvl w:ilvl="4" w:tplc="04020019" w:tentative="1">
+      <w:start w:val="1"/>
+      <w:numFmt w:val="lowerLetter"/>
+      <w:lvlText w:val="%5."/>
+      <w:lvlJc w:val="left"/>
+      <w:pPr>
+        <w:ind w:left="4167" w:hanging="360"/>
+      </w:pPr>
+    </w:lvl>
+    <w:lvl w:ilvl="5" w:tplc="0402001B" w:tentative="1">
+      <w:start w:val="1"/>
+      <w:numFmt w:val="lowerRoman"/>
+      <w:lvlText w:val="%6."/>
+      <w:lvlJc w:val="right"/>
+      <w:pPr>
+        <w:ind w:left="4887" w:hanging="180"/>
+      </w:pPr>
+    </w:lvl>
+    <w:lvl w:ilvl="6" w:tplc="0402000F" w:tentative="1">
+      <w:start w:val="1"/>
+      <w:numFmt w:val="decimal"/>
+      <w:lvlText w:val="%7."/>
+      <w:lvlJc w:val="left"/>
+      <w:pPr>
+        <w:ind w:left="5607" w:hanging="360"/>
+      </w:pPr>
+    </w:lvl>
+    <w:lvl w:ilvl="7" w:tplc="04020019" w:tentative="1">
+      <w:start w:val="1"/>
+      <w:numFmt w:val="lowerLetter"/>
+      <w:lvlText w:val="%8."/>
+      <w:lvlJc w:val="left"/>
+      <w:pPr>
+        <w:ind w:left="6327" w:hanging="360"/>
+      </w:pPr>
+    </w:lvl>
+    <w:lvl w:ilvl="8" w:tplc="0402001B" w:tentative="1">
+      <w:start w:val="1"/>
+      <w:numFmt w:val="lowerRoman"/>
+      <w:lvlText w:val="%9."/>
+      <w:lvlJc w:val="right"/>
+      <w:pPr>
+        <w:ind w:left="7047" w:hanging="180"/>
+      </w:pPr>
+    </w:lvl>
+  </w:abstractNum>
+  <w:abstractNum w:abstractNumId="17" w15:restartNumberingAfterBreak="0">
+    <w:nsid w:val="53FA5FCE"/>
+    <w:multiLevelType w:val="hybridMultilevel"/>
+    <w:tmpl w:val="5F40AFAA"/>
+    <w:lvl w:ilvl="0" w:tplc="04020013">
+      <w:start w:val="1"/>
+      <w:numFmt w:val="upperRoman"/>
+      <w:lvlText w:val="%1."/>
+      <w:lvlJc w:val="right"/>
+      <w:pPr>
+        <w:ind w:left="720" w:hanging="360"/>
+      </w:pPr>
+    </w:lvl>
+    <w:lvl w:ilvl="1" w:tplc="04020019" w:tentative="1">
+      <w:start w:val="1"/>
+      <w:numFmt w:val="lowerLetter"/>
+      <w:lvlText w:val="%2."/>
+      <w:lvlJc w:val="left"/>
+      <w:pPr>
+        <w:ind w:left="1440" w:hanging="360"/>
+      </w:pPr>
+    </w:lvl>
+    <w:lvl w:ilvl="2" w:tplc="0402001B" w:tentative="1">
+      <w:start w:val="1"/>
+      <w:numFmt w:val="lowerRoman"/>
+      <w:lvlText w:val="%3."/>
+      <w:lvlJc w:val="right"/>
+      <w:pPr>
+        <w:ind w:left="2160" w:hanging="180"/>
+      </w:pPr>
+    </w:lvl>
+    <w:lvl w:ilvl="3" w:tplc="0402000F" w:tentative="1">
+      <w:start w:val="1"/>
+      <w:numFmt w:val="decimal"/>
+      <w:lvlText w:val="%4."/>
+      <w:lvlJc w:val="left"/>
+      <w:pPr>
+        <w:ind w:left="2880" w:hanging="360"/>
+      </w:pPr>
+    </w:lvl>
+    <w:lvl w:ilvl="4" w:tplc="04020019" w:tentative="1">
+      <w:start w:val="1"/>
+      <w:numFmt w:val="lowerLetter"/>
+      <w:lvlText w:val="%5."/>
+      <w:lvlJc w:val="left"/>
+      <w:pPr>
+        <w:ind w:left="3600" w:hanging="360"/>
+      </w:pPr>
+    </w:lvl>
+    <w:lvl w:ilvl="5" w:tplc="0402001B" w:tentative="1">
+      <w:start w:val="1"/>
+      <w:numFmt w:val="lowerRoman"/>
+      <w:lvlText w:val="%6."/>
+      <w:lvlJc w:val="right"/>
+      <w:pPr>
+        <w:ind w:left="4320" w:hanging="180"/>
+      </w:pPr>
+    </w:lvl>
+    <w:lvl w:ilvl="6" w:tplc="0402000F" w:tentative="1">
+      <w:start w:val="1"/>
+      <w:numFmt w:val="decimal"/>
+      <w:lvlText w:val="%7."/>
+      <w:lvlJc w:val="left"/>
+      <w:pPr>
+        <w:ind w:left="5040" w:hanging="360"/>
+      </w:pPr>
+    </w:lvl>
+    <w:lvl w:ilvl="7" w:tplc="04020019" w:tentative="1">
+      <w:start w:val="1"/>
+      <w:numFmt w:val="lowerLetter"/>
+      <w:lvlText w:val="%8."/>
+      <w:lvlJc w:val="left"/>
+      <w:pPr>
+        <w:ind w:left="5760" w:hanging="360"/>
+      </w:pPr>
+    </w:lvl>
+    <w:lvl w:ilvl="8" w:tplc="0402001B" w:tentative="1">
+      <w:start w:val="1"/>
+      <w:numFmt w:val="lowerRoman"/>
+      <w:lvlText w:val="%9."/>
+      <w:lvlJc w:val="right"/>
+      <w:pPr>
+        <w:ind w:left="6480" w:hanging="180"/>
+      </w:pPr>
+    </w:lvl>
+  </w:abstractNum>
   <w:abstractNum w:abstractNumId="18" w15:restartNumberingAfterBreak="0">
-    <w:nsid w:val="6CBC36CD"/>
+    <w:nsid w:val="6BCF3613"/>
     <w:multiLevelType w:val="hybridMultilevel"/>
-    <w:tmpl w:val="0AC0B302"/>
+    <w:tmpl w:val="CDB2C63A"/>
     <w:lvl w:ilvl="0" w:tplc="04020001">
       <w:start w:val="1"/>
       <w:numFmt w:val="bullet"/>
@@ -21785,9 +23120,9 @@
     </w:lvl>
   </w:abstractNum>
   <w:abstractNum w:abstractNumId="19" w15:restartNumberingAfterBreak="0">
-    <w:nsid w:val="76AF7361"/>
+    <w:nsid w:val="6CBC36CD"/>
     <w:multiLevelType w:val="hybridMultilevel"/>
-    <w:tmpl w:val="50763BAC"/>
+    <w:tmpl w:val="0AC0B302"/>
     <w:lvl w:ilvl="0" w:tplc="04020001">
       <w:start w:val="1"/>
       <w:numFmt w:val="bullet"/>
@@ -21897,41 +23232,240 @@
       </w:rPr>
     </w:lvl>
   </w:abstractNum>
+  <w:abstractNum w:abstractNumId="20" w15:restartNumberingAfterBreak="0">
+    <w:nsid w:val="701A761C"/>
+    <w:multiLevelType w:val="hybridMultilevel"/>
+    <w:tmpl w:val="3A507218"/>
+    <w:lvl w:ilvl="0" w:tplc="04020015">
+      <w:start w:val="1"/>
+      <w:numFmt w:val="upperLetter"/>
+      <w:lvlText w:val="%1."/>
+      <w:lvlJc w:val="left"/>
+      <w:pPr>
+        <w:ind w:left="1287" w:hanging="360"/>
+      </w:pPr>
+    </w:lvl>
+    <w:lvl w:ilvl="1" w:tplc="04020019">
+      <w:start w:val="1"/>
+      <w:numFmt w:val="lowerLetter"/>
+      <w:lvlText w:val="%2."/>
+      <w:lvlJc w:val="left"/>
+      <w:pPr>
+        <w:ind w:left="2007" w:hanging="360"/>
+      </w:pPr>
+    </w:lvl>
+    <w:lvl w:ilvl="2" w:tplc="0402001B" w:tentative="1">
+      <w:start w:val="1"/>
+      <w:numFmt w:val="lowerRoman"/>
+      <w:lvlText w:val="%3."/>
+      <w:lvlJc w:val="right"/>
+      <w:pPr>
+        <w:ind w:left="2727" w:hanging="180"/>
+      </w:pPr>
+    </w:lvl>
+    <w:lvl w:ilvl="3" w:tplc="0402000F" w:tentative="1">
+      <w:start w:val="1"/>
+      <w:numFmt w:val="decimal"/>
+      <w:lvlText w:val="%4."/>
+      <w:lvlJc w:val="left"/>
+      <w:pPr>
+        <w:ind w:left="3447" w:hanging="360"/>
+      </w:pPr>
+    </w:lvl>
+    <w:lvl w:ilvl="4" w:tplc="04020019" w:tentative="1">
+      <w:start w:val="1"/>
+      <w:numFmt w:val="lowerLetter"/>
+      <w:lvlText w:val="%5."/>
+      <w:lvlJc w:val="left"/>
+      <w:pPr>
+        <w:ind w:left="4167" w:hanging="360"/>
+      </w:pPr>
+    </w:lvl>
+    <w:lvl w:ilvl="5" w:tplc="0402001B" w:tentative="1">
+      <w:start w:val="1"/>
+      <w:numFmt w:val="lowerRoman"/>
+      <w:lvlText w:val="%6."/>
+      <w:lvlJc w:val="right"/>
+      <w:pPr>
+        <w:ind w:left="4887" w:hanging="180"/>
+      </w:pPr>
+    </w:lvl>
+    <w:lvl w:ilvl="6" w:tplc="0402000F" w:tentative="1">
+      <w:start w:val="1"/>
+      <w:numFmt w:val="decimal"/>
+      <w:lvlText w:val="%7."/>
+      <w:lvlJc w:val="left"/>
+      <w:pPr>
+        <w:ind w:left="5607" w:hanging="360"/>
+      </w:pPr>
+    </w:lvl>
+    <w:lvl w:ilvl="7" w:tplc="04020019" w:tentative="1">
+      <w:start w:val="1"/>
+      <w:numFmt w:val="lowerLetter"/>
+      <w:lvlText w:val="%8."/>
+      <w:lvlJc w:val="left"/>
+      <w:pPr>
+        <w:ind w:left="6327" w:hanging="360"/>
+      </w:pPr>
+    </w:lvl>
+    <w:lvl w:ilvl="8" w:tplc="0402001B" w:tentative="1">
+      <w:start w:val="1"/>
+      <w:numFmt w:val="lowerRoman"/>
+      <w:lvlText w:val="%9."/>
+      <w:lvlJc w:val="right"/>
+      <w:pPr>
+        <w:ind w:left="7047" w:hanging="180"/>
+      </w:pPr>
+    </w:lvl>
+  </w:abstractNum>
+  <w:abstractNum w:abstractNumId="21" w15:restartNumberingAfterBreak="0">
+    <w:nsid w:val="76AF7361"/>
+    <w:multiLevelType w:val="hybridMultilevel"/>
+    <w:tmpl w:val="50763BAC"/>
+    <w:lvl w:ilvl="0" w:tplc="04020001">
+      <w:start w:val="1"/>
+      <w:numFmt w:val="bullet"/>
+      <w:lvlText w:val=""/>
+      <w:lvlJc w:val="left"/>
+      <w:pPr>
+        <w:ind w:left="720" w:hanging="360"/>
+      </w:pPr>
+      <w:rPr>
+        <w:rFonts w:ascii="Symbol" w:hAnsi="Symbol" w:hint="default"/>
+      </w:rPr>
+    </w:lvl>
+    <w:lvl w:ilvl="1" w:tplc="04020003" w:tentative="1">
+      <w:start w:val="1"/>
+      <w:numFmt w:val="bullet"/>
+      <w:lvlText w:val="o"/>
+      <w:lvlJc w:val="left"/>
+      <w:pPr>
+        <w:ind w:left="1440" w:hanging="360"/>
+      </w:pPr>
+      <w:rPr>
+        <w:rFonts w:ascii="Courier New" w:hAnsi="Courier New" w:cs="Courier New" w:hint="default"/>
+      </w:rPr>
+    </w:lvl>
+    <w:lvl w:ilvl="2" w:tplc="04020005" w:tentative="1">
+      <w:start w:val="1"/>
+      <w:numFmt w:val="bullet"/>
+      <w:lvlText w:val=""/>
+      <w:lvlJc w:val="left"/>
+      <w:pPr>
+        <w:ind w:left="2160" w:hanging="360"/>
+      </w:pPr>
+      <w:rPr>
+        <w:rFonts w:ascii="Wingdings" w:hAnsi="Wingdings" w:hint="default"/>
+      </w:rPr>
+    </w:lvl>
+    <w:lvl w:ilvl="3" w:tplc="04020001" w:tentative="1">
+      <w:start w:val="1"/>
+      <w:numFmt w:val="bullet"/>
+      <w:lvlText w:val=""/>
+      <w:lvlJc w:val="left"/>
+      <w:pPr>
+        <w:ind w:left="2880" w:hanging="360"/>
+      </w:pPr>
+      <w:rPr>
+        <w:rFonts w:ascii="Symbol" w:hAnsi="Symbol" w:hint="default"/>
+      </w:rPr>
+    </w:lvl>
+    <w:lvl w:ilvl="4" w:tplc="04020003" w:tentative="1">
+      <w:start w:val="1"/>
+      <w:numFmt w:val="bullet"/>
+      <w:lvlText w:val="o"/>
+      <w:lvlJc w:val="left"/>
+      <w:pPr>
+        <w:ind w:left="3600" w:hanging="360"/>
+      </w:pPr>
+      <w:rPr>
+        <w:rFonts w:ascii="Courier New" w:hAnsi="Courier New" w:cs="Courier New" w:hint="default"/>
+      </w:rPr>
+    </w:lvl>
+    <w:lvl w:ilvl="5" w:tplc="04020005" w:tentative="1">
+      <w:start w:val="1"/>
+      <w:numFmt w:val="bullet"/>
+      <w:lvlText w:val=""/>
+      <w:lvlJc w:val="left"/>
+      <w:pPr>
+        <w:ind w:left="4320" w:hanging="360"/>
+      </w:pPr>
+      <w:rPr>
+        <w:rFonts w:ascii="Wingdings" w:hAnsi="Wingdings" w:hint="default"/>
+      </w:rPr>
+    </w:lvl>
+    <w:lvl w:ilvl="6" w:tplc="04020001" w:tentative="1">
+      <w:start w:val="1"/>
+      <w:numFmt w:val="bullet"/>
+      <w:lvlText w:val=""/>
+      <w:lvlJc w:val="left"/>
+      <w:pPr>
+        <w:ind w:left="5040" w:hanging="360"/>
+      </w:pPr>
+      <w:rPr>
+        <w:rFonts w:ascii="Symbol" w:hAnsi="Symbol" w:hint="default"/>
+      </w:rPr>
+    </w:lvl>
+    <w:lvl w:ilvl="7" w:tplc="04020003" w:tentative="1">
+      <w:start w:val="1"/>
+      <w:numFmt w:val="bullet"/>
+      <w:lvlText w:val="o"/>
+      <w:lvlJc w:val="left"/>
+      <w:pPr>
+        <w:ind w:left="5760" w:hanging="360"/>
+      </w:pPr>
+      <w:rPr>
+        <w:rFonts w:ascii="Courier New" w:hAnsi="Courier New" w:cs="Courier New" w:hint="default"/>
+      </w:rPr>
+    </w:lvl>
+    <w:lvl w:ilvl="8" w:tplc="04020005" w:tentative="1">
+      <w:start w:val="1"/>
+      <w:numFmt w:val="bullet"/>
+      <w:lvlText w:val=""/>
+      <w:lvlJc w:val="left"/>
+      <w:pPr>
+        <w:ind w:left="6480" w:hanging="360"/>
+      </w:pPr>
+      <w:rPr>
+        <w:rFonts w:ascii="Wingdings" w:hAnsi="Wingdings" w:hint="default"/>
+      </w:rPr>
+    </w:lvl>
+  </w:abstractNum>
   <w:num w:numId="1" w16cid:durableId="1571113803">
-    <w:abstractNumId w:val="16"/>
+    <w:abstractNumId w:val="17"/>
   </w:num>
   <w:num w:numId="2" w16cid:durableId="594098398">
-    <w:abstractNumId w:val="13"/>
+    <w:abstractNumId w:val="14"/>
   </w:num>
   <w:num w:numId="3" w16cid:durableId="542518077">
-    <w:abstractNumId w:val="19"/>
+    <w:abstractNumId w:val="21"/>
   </w:num>
   <w:num w:numId="4" w16cid:durableId="1249191018">
-    <w:abstractNumId w:val="6"/>
+    <w:abstractNumId w:val="7"/>
   </w:num>
   <w:num w:numId="5" w16cid:durableId="1831826033">
-    <w:abstractNumId w:val="10"/>
+    <w:abstractNumId w:val="11"/>
   </w:num>
   <w:num w:numId="6" w16cid:durableId="1304045498">
-    <w:abstractNumId w:val="8"/>
+    <w:abstractNumId w:val="9"/>
   </w:num>
   <w:num w:numId="7" w16cid:durableId="1253321209">
-    <w:abstractNumId w:val="17"/>
+    <w:abstractNumId w:val="18"/>
   </w:num>
   <w:num w:numId="8" w16cid:durableId="1003513283">
-    <w:abstractNumId w:val="9"/>
+    <w:abstractNumId w:val="10"/>
   </w:num>
   <w:num w:numId="9" w16cid:durableId="613175905">
     <w:abstractNumId w:val="2"/>
   </w:num>
   <w:num w:numId="10" w16cid:durableId="1593316719">
-    <w:abstractNumId w:val="18"/>
+    <w:abstractNumId w:val="19"/>
   </w:num>
   <w:num w:numId="11" w16cid:durableId="2094232677">
     <w:abstractNumId w:val="0"/>
   </w:num>
   <w:num w:numId="12" w16cid:durableId="1833370091">
-    <w:abstractNumId w:val="14"/>
+    <w:abstractNumId w:val="15"/>
   </w:num>
   <w:num w:numId="13" w16cid:durableId="1731881180">
     <w:abstractNumId w:val="1"/>
@@ -21940,22 +23474,28 @@
     <w:abstractNumId w:val="3"/>
   </w:num>
   <w:num w:numId="15" w16cid:durableId="169026052">
-    <w:abstractNumId w:val="4"/>
+    <w:abstractNumId w:val="5"/>
   </w:num>
   <w:num w:numId="16" w16cid:durableId="1902866246">
-    <w:abstractNumId w:val="5"/>
+    <w:abstractNumId w:val="6"/>
   </w:num>
   <w:num w:numId="17" w16cid:durableId="708452278">
-    <w:abstractNumId w:val="11"/>
+    <w:abstractNumId w:val="12"/>
   </w:num>
   <w:num w:numId="18" w16cid:durableId="1058095179">
-    <w:abstractNumId w:val="7"/>
+    <w:abstractNumId w:val="8"/>
   </w:num>
   <w:num w:numId="19" w16cid:durableId="1341933180">
-    <w:abstractNumId w:val="15"/>
+    <w:abstractNumId w:val="16"/>
   </w:num>
   <w:num w:numId="20" w16cid:durableId="522322526">
-    <w:abstractNumId w:val="12"/>
+    <w:abstractNumId w:val="13"/>
+  </w:num>
+  <w:num w:numId="21" w16cid:durableId="1597135323">
+    <w:abstractNumId w:val="20"/>
+  </w:num>
+  <w:num w:numId="22" w16cid:durableId="2041275782">
+    <w:abstractNumId w:val="4"/>
   </w:num>
 </w:numbering>
 </file>
@@ -22422,7 +23962,7 @@
     <w:uiPriority w:val="9"/>
     <w:unhideWhenUsed/>
     <w:qFormat/>
-    <w:rsid w:val="00475037"/>
+    <w:rsid w:val="003252C4"/>
     <w:pPr>
       <w:keepNext/>
       <w:keepLines/>
@@ -22431,6 +23971,7 @@
     </w:pPr>
     <w:rPr>
       <w:rFonts w:eastAsiaTheme="majorEastAsia" w:cstheme="majorBidi"/>
+      <w:b/>
       <w:sz w:val="30"/>
       <w:szCs w:val="24"/>
     </w:rPr>
@@ -22438,7 +23979,6 @@
   <w:style w:type="character" w:default="1" w:styleId="a0">
     <w:name w:val="Default Paragraph Font"/>
     <w:uiPriority w:val="1"/>
-    <w:semiHidden/>
     <w:unhideWhenUsed/>
   </w:style>
   <w:style w:type="table" w:default="1" w:styleId="a1">
@@ -22523,9 +24063,10 @@
     <w:basedOn w:val="a0"/>
     <w:link w:val="3"/>
     <w:uiPriority w:val="9"/>
-    <w:rsid w:val="00475037"/>
+    <w:rsid w:val="003252C4"/>
     <w:rPr>
       <w:rFonts w:ascii="Times New Roman" w:eastAsiaTheme="majorEastAsia" w:hAnsi="Times New Roman" w:cstheme="majorBidi"/>
+      <w:b/>
       <w:sz w:val="30"/>
       <w:szCs w:val="24"/>
     </w:rPr>

</xml_diff>